<commit_message>
merge and insertion sort
</commit_message>
<xml_diff>
--- a/Sorting Technique/Notes/sorting.docx
+++ b/Sorting Technique/Notes/sorting.docx
@@ -6,7 +6,7 @@
       <w:pPr>
         <w:pStyle w:val="NoSpacing"/>
         <w:rPr>
-          <w:rFonts w:ascii="URW Gothic" w:hAnsi="URW Gothic"/>
+          <w:rFonts w:ascii="Montserrat Medium" w:hAnsi="Montserrat Medium"/>
           <w:b/>
           <w:bCs/>
           <w:sz w:val="40"/>
@@ -15,7 +15,7 @@
       </w:pPr>
       <w:r>
         <w:rPr>
-          <w:rFonts w:ascii="URW Gothic" w:hAnsi="URW Gothic"/>
+          <w:rFonts w:ascii="Montserrat Medium" w:hAnsi="Montserrat Medium"/>
           <w:b/>
           <w:bCs/>
           <w:sz w:val="40"/>
@@ -34,7 +34,15 @@
         <w:pStyle w:val="NoSpacing"/>
       </w:pPr>
       <w:r>
-        <w:t xml:space="preserve">#include &lt;bits/stdc++.h&gt; </w:t>
+        <w:t>#include &lt;bits/</w:t>
+      </w:r>
+      <w:proofErr w:type="spellStart"/>
+      <w:r>
+        <w:t>stdc</w:t>
+      </w:r>
+      <w:proofErr w:type="spellEnd"/>
+      <w:r>
+        <w:t xml:space="preserve">++.h&gt; </w:t>
       </w:r>
     </w:p>
     <w:p>
@@ -71,14 +79,29 @@
       <w:r>
         <w:t xml:space="preserve">void </w:t>
       </w:r>
+      <w:proofErr w:type="spellStart"/>
+      <w:proofErr w:type="gramStart"/>
       <w:r>
         <w:rPr>
           <w:color w:val="FF0000"/>
         </w:rPr>
         <w:t>selectionSort</w:t>
       </w:r>
-      <w:r>
-        <w:t xml:space="preserve">(int arr[], int n) </w:t>
+      <w:proofErr w:type="spellEnd"/>
+      <w:r>
+        <w:t>(</w:t>
+      </w:r>
+      <w:proofErr w:type="gramEnd"/>
+      <w:r>
+        <w:t xml:space="preserve">int </w:t>
+      </w:r>
+      <w:proofErr w:type="spellStart"/>
+      <w:r>
+        <w:t>arr</w:t>
+      </w:r>
+      <w:proofErr w:type="spellEnd"/>
+      <w:r>
+        <w:t xml:space="preserve">[], int n) </w:t>
       </w:r>
     </w:p>
     <w:p>
@@ -95,7 +118,23 @@
       </w:pPr>
       <w:r>
         <w:tab/>
-        <w:t xml:space="preserve">int i, j, min_idx; </w:t>
+        <w:t xml:space="preserve">int </w:t>
+      </w:r>
+      <w:proofErr w:type="spellStart"/>
+      <w:r>
+        <w:t>i</w:t>
+      </w:r>
+      <w:proofErr w:type="spellEnd"/>
+      <w:r>
+        <w:t xml:space="preserve">, j, </w:t>
+      </w:r>
+      <w:proofErr w:type="spellStart"/>
+      <w:r>
+        <w:t>min_idx</w:t>
+      </w:r>
+      <w:proofErr w:type="spellEnd"/>
+      <w:r>
+        <w:t xml:space="preserve">; </w:t>
       </w:r>
     </w:p>
     <w:p>
@@ -142,7 +181,31 @@
       </w:pPr>
       <w:r>
         <w:tab/>
-        <w:t xml:space="preserve">for (i = 0; i &lt; n - 1; i++) { </w:t>
+        <w:t>for (</w:t>
+      </w:r>
+      <w:proofErr w:type="spellStart"/>
+      <w:r>
+        <w:t>i</w:t>
+      </w:r>
+      <w:proofErr w:type="spellEnd"/>
+      <w:r>
+        <w:t xml:space="preserve"> = 0; </w:t>
+      </w:r>
+      <w:proofErr w:type="spellStart"/>
+      <w:r>
+        <w:t>i</w:t>
+      </w:r>
+      <w:proofErr w:type="spellEnd"/>
+      <w:r>
+        <w:t xml:space="preserve"> &lt; n - 1; </w:t>
+      </w:r>
+      <w:proofErr w:type="spellStart"/>
+      <w:r>
+        <w:t>i</w:t>
+      </w:r>
+      <w:proofErr w:type="spellEnd"/>
+      <w:r>
+        <w:t xml:space="preserve">++) { </w:t>
       </w:r>
     </w:p>
     <w:p>
@@ -204,52 +267,114 @@
       </w:r>
       <w:r>
         <w:tab/>
-        <w:t xml:space="preserve">min_idx = i; </w:t>
-      </w:r>
-    </w:p>
-    <w:p>
-      <w:pPr>
-        <w:pStyle w:val="NoSpacing"/>
-      </w:pPr>
-      <w:r>
-        <w:tab/>
-      </w:r>
-      <w:r>
-        <w:tab/>
-        <w:t xml:space="preserve">for (j = i + 1; j &lt; n; j++) { </w:t>
-      </w:r>
-    </w:p>
-    <w:p>
-      <w:pPr>
-        <w:pStyle w:val="NoSpacing"/>
-      </w:pPr>
-      <w:r>
-        <w:tab/>
-      </w:r>
-      <w:r>
-        <w:tab/>
-      </w:r>
-      <w:r>
-        <w:tab/>
-        <w:t xml:space="preserve">if (arr[j] &lt; arr[min_idx]) </w:t>
-      </w:r>
-    </w:p>
-    <w:p>
-      <w:pPr>
-        <w:pStyle w:val="NoSpacing"/>
-      </w:pPr>
-      <w:r>
-        <w:tab/>
-      </w:r>
-      <w:r>
-        <w:tab/>
-      </w:r>
-      <w:r>
-        <w:tab/>
-      </w:r>
-      <w:r>
-        <w:tab/>
-        <w:t xml:space="preserve">min_idx = j; </w:t>
+      </w:r>
+      <w:proofErr w:type="spellStart"/>
+      <w:r>
+        <w:t>min_idx</w:t>
+      </w:r>
+      <w:proofErr w:type="spellEnd"/>
+      <w:r>
+        <w:t xml:space="preserve"> = </w:t>
+      </w:r>
+      <w:proofErr w:type="spellStart"/>
+      <w:r>
+        <w:t>i</w:t>
+      </w:r>
+      <w:proofErr w:type="spellEnd"/>
+      <w:r>
+        <w:t xml:space="preserve">; </w:t>
+      </w:r>
+    </w:p>
+    <w:p>
+      <w:pPr>
+        <w:pStyle w:val="NoSpacing"/>
+      </w:pPr>
+      <w:r>
+        <w:tab/>
+      </w:r>
+      <w:r>
+        <w:tab/>
+        <w:t xml:space="preserve">for (j = </w:t>
+      </w:r>
+      <w:proofErr w:type="spellStart"/>
+      <w:r>
+        <w:t>i</w:t>
+      </w:r>
+      <w:proofErr w:type="spellEnd"/>
+      <w:r>
+        <w:t xml:space="preserve"> + 1; j &lt; n; </w:t>
+      </w:r>
+      <w:proofErr w:type="spellStart"/>
+      <w:r>
+        <w:t>j++</w:t>
+      </w:r>
+      <w:proofErr w:type="spellEnd"/>
+      <w:r>
+        <w:t xml:space="preserve">) { </w:t>
+      </w:r>
+    </w:p>
+    <w:p>
+      <w:pPr>
+        <w:pStyle w:val="NoSpacing"/>
+      </w:pPr>
+      <w:r>
+        <w:tab/>
+      </w:r>
+      <w:r>
+        <w:tab/>
+      </w:r>
+      <w:r>
+        <w:tab/>
+        <w:t>if (</w:t>
+      </w:r>
+      <w:proofErr w:type="spellStart"/>
+      <w:r>
+        <w:t>arr</w:t>
+      </w:r>
+      <w:proofErr w:type="spellEnd"/>
+      <w:r>
+        <w:t xml:space="preserve">[j] &lt; </w:t>
+      </w:r>
+      <w:proofErr w:type="spellStart"/>
+      <w:r>
+        <w:t>arr</w:t>
+      </w:r>
+      <w:proofErr w:type="spellEnd"/>
+      <w:r>
+        <w:t>[</w:t>
+      </w:r>
+      <w:proofErr w:type="spellStart"/>
+      <w:r>
+        <w:t>min_idx</w:t>
+      </w:r>
+      <w:proofErr w:type="spellEnd"/>
+      <w:r>
+        <w:t xml:space="preserve">]) </w:t>
+      </w:r>
+    </w:p>
+    <w:p>
+      <w:pPr>
+        <w:pStyle w:val="NoSpacing"/>
+      </w:pPr>
+      <w:r>
+        <w:tab/>
+      </w:r>
+      <w:r>
+        <w:tab/>
+      </w:r>
+      <w:r>
+        <w:tab/>
+      </w:r>
+      <w:r>
+        <w:tab/>
+      </w:r>
+      <w:proofErr w:type="spellStart"/>
+      <w:r>
+        <w:t>min_idx</w:t>
+      </w:r>
+      <w:proofErr w:type="spellEnd"/>
+      <w:r>
+        <w:t xml:space="preserve"> = j; </w:t>
       </w:r>
     </w:p>
     <w:p>
@@ -319,22 +444,78 @@
       </w:r>
       <w:r>
         <w:tab/>
-        <w:t xml:space="preserve">if (min_idx != i) </w:t>
-      </w:r>
-    </w:p>
-    <w:p>
-      <w:pPr>
-        <w:pStyle w:val="NoSpacing"/>
-      </w:pPr>
-      <w:r>
-        <w:tab/>
-      </w:r>
-      <w:r>
-        <w:tab/>
-      </w:r>
-      <w:r>
-        <w:tab/>
-        <w:t xml:space="preserve">swap(arr[min_idx], arr[i]); </w:t>
+        <w:t>if (</w:t>
+      </w:r>
+      <w:proofErr w:type="spellStart"/>
+      <w:r>
+        <w:t>min_</w:t>
+      </w:r>
+      <w:proofErr w:type="gramStart"/>
+      <w:r>
+        <w:t>idx</w:t>
+      </w:r>
+      <w:proofErr w:type="spellEnd"/>
+      <w:r>
+        <w:t xml:space="preserve"> !</w:t>
+      </w:r>
+      <w:proofErr w:type="gramEnd"/>
+      <w:r>
+        <w:t xml:space="preserve">= </w:t>
+      </w:r>
+      <w:proofErr w:type="spellStart"/>
+      <w:r>
+        <w:t>i</w:t>
+      </w:r>
+      <w:proofErr w:type="spellEnd"/>
+      <w:r>
+        <w:t xml:space="preserve">) </w:t>
+      </w:r>
+    </w:p>
+    <w:p>
+      <w:pPr>
+        <w:pStyle w:val="NoSpacing"/>
+      </w:pPr>
+      <w:r>
+        <w:tab/>
+      </w:r>
+      <w:r>
+        <w:tab/>
+      </w:r>
+      <w:r>
+        <w:tab/>
+        <w:t>swap(</w:t>
+      </w:r>
+      <w:proofErr w:type="spellStart"/>
+      <w:r>
+        <w:t>arr</w:t>
+      </w:r>
+      <w:proofErr w:type="spellEnd"/>
+      <w:r>
+        <w:t>[</w:t>
+      </w:r>
+      <w:proofErr w:type="spellStart"/>
+      <w:r>
+        <w:t>min_idx</w:t>
+      </w:r>
+      <w:proofErr w:type="spellEnd"/>
+      <w:r>
+        <w:t xml:space="preserve">], </w:t>
+      </w:r>
+      <w:proofErr w:type="spellStart"/>
+      <w:r>
+        <w:t>arr</w:t>
+      </w:r>
+      <w:proofErr w:type="spellEnd"/>
+      <w:r>
+        <w:t>[</w:t>
+      </w:r>
+      <w:proofErr w:type="spellStart"/>
+      <w:r>
+        <w:t>i</w:t>
+      </w:r>
+      <w:proofErr w:type="spellEnd"/>
+      <w:r>
+        <w:t xml:space="preserve">]); </w:t>
       </w:r>
     </w:p>
     <w:p>
@@ -380,14 +561,29 @@
       <w:r>
         <w:t xml:space="preserve">void </w:t>
       </w:r>
+      <w:proofErr w:type="spellStart"/>
+      <w:proofErr w:type="gramStart"/>
       <w:r>
         <w:rPr>
           <w:color w:val="FF0000"/>
         </w:rPr>
         <w:t>printArray</w:t>
       </w:r>
-      <w:r>
-        <w:t xml:space="preserve">(int arr[], int size) </w:t>
+      <w:proofErr w:type="spellEnd"/>
+      <w:r>
+        <w:t>(</w:t>
+      </w:r>
+      <w:proofErr w:type="gramEnd"/>
+      <w:r>
+        <w:t xml:space="preserve">int </w:t>
+      </w:r>
+      <w:proofErr w:type="spellStart"/>
+      <w:r>
+        <w:t>arr</w:t>
+      </w:r>
+      <w:proofErr w:type="spellEnd"/>
+      <w:r>
+        <w:t xml:space="preserve">[], int size) </w:t>
       </w:r>
     </w:p>
     <w:p>
@@ -404,40 +600,110 @@
       </w:pPr>
       <w:r>
         <w:tab/>
-        <w:t xml:space="preserve">int i; </w:t>
-      </w:r>
-    </w:p>
-    <w:p>
-      <w:pPr>
-        <w:pStyle w:val="NoSpacing"/>
-      </w:pPr>
-      <w:r>
-        <w:tab/>
-        <w:t xml:space="preserve">for (i = 0; i &lt; size; i++) { </w:t>
-      </w:r>
-    </w:p>
-    <w:p>
-      <w:pPr>
-        <w:pStyle w:val="NoSpacing"/>
-      </w:pPr>
-      <w:r>
-        <w:tab/>
-      </w:r>
-      <w:r>
-        <w:tab/>
-        <w:t xml:space="preserve">cout &lt;&lt; arr[i] &lt;&lt; " "; </w:t>
-      </w:r>
-    </w:p>
-    <w:p>
-      <w:pPr>
-        <w:pStyle w:val="NoSpacing"/>
-      </w:pPr>
-      <w:r>
-        <w:tab/>
-      </w:r>
-      <w:r>
-        <w:tab/>
-        <w:t xml:space="preserve">cout &lt;&lt; endl; </w:t>
+        <w:t xml:space="preserve">int </w:t>
+      </w:r>
+      <w:proofErr w:type="spellStart"/>
+      <w:r>
+        <w:t>i</w:t>
+      </w:r>
+      <w:proofErr w:type="spellEnd"/>
+      <w:r>
+        <w:t xml:space="preserve">; </w:t>
+      </w:r>
+    </w:p>
+    <w:p>
+      <w:pPr>
+        <w:pStyle w:val="NoSpacing"/>
+      </w:pPr>
+      <w:r>
+        <w:tab/>
+        <w:t>for (</w:t>
+      </w:r>
+      <w:proofErr w:type="spellStart"/>
+      <w:r>
+        <w:t>i</w:t>
+      </w:r>
+      <w:proofErr w:type="spellEnd"/>
+      <w:r>
+        <w:t xml:space="preserve"> = 0; </w:t>
+      </w:r>
+      <w:proofErr w:type="spellStart"/>
+      <w:r>
+        <w:t>i</w:t>
+      </w:r>
+      <w:proofErr w:type="spellEnd"/>
+      <w:r>
+        <w:t xml:space="preserve"> &lt; size; </w:t>
+      </w:r>
+      <w:proofErr w:type="spellStart"/>
+      <w:r>
+        <w:t>i</w:t>
+      </w:r>
+      <w:proofErr w:type="spellEnd"/>
+      <w:r>
+        <w:t xml:space="preserve">++) { </w:t>
+      </w:r>
+    </w:p>
+    <w:p>
+      <w:pPr>
+        <w:pStyle w:val="NoSpacing"/>
+      </w:pPr>
+      <w:r>
+        <w:tab/>
+      </w:r>
+      <w:r>
+        <w:tab/>
+      </w:r>
+      <w:proofErr w:type="spellStart"/>
+      <w:r>
+        <w:t>cout</w:t>
+      </w:r>
+      <w:proofErr w:type="spellEnd"/>
+      <w:r>
+        <w:t xml:space="preserve"> &lt;&lt; </w:t>
+      </w:r>
+      <w:proofErr w:type="spellStart"/>
+      <w:r>
+        <w:t>arr</w:t>
+      </w:r>
+      <w:proofErr w:type="spellEnd"/>
+      <w:r>
+        <w:t>[</w:t>
+      </w:r>
+      <w:proofErr w:type="spellStart"/>
+      <w:r>
+        <w:t>i</w:t>
+      </w:r>
+      <w:proofErr w:type="spellEnd"/>
+      <w:r>
+        <w:t xml:space="preserve">] &lt;&lt; " "; </w:t>
+      </w:r>
+    </w:p>
+    <w:p>
+      <w:pPr>
+        <w:pStyle w:val="NoSpacing"/>
+      </w:pPr>
+      <w:r>
+        <w:tab/>
+      </w:r>
+      <w:r>
+        <w:tab/>
+      </w:r>
+      <w:proofErr w:type="spellStart"/>
+      <w:r>
+        <w:t>cout</w:t>
+      </w:r>
+      <w:proofErr w:type="spellEnd"/>
+      <w:r>
+        <w:t xml:space="preserve"> &lt;&lt; </w:t>
+      </w:r>
+      <w:proofErr w:type="spellStart"/>
+      <w:r>
+        <w:t>endl</w:t>
+      </w:r>
+      <w:proofErr w:type="spellEnd"/>
+      <w:r>
+        <w:t xml:space="preserve">; </w:t>
       </w:r>
     </w:p>
     <w:p>
@@ -469,6 +735,7 @@
       <w:r>
         <w:t xml:space="preserve">int </w:t>
       </w:r>
+      <w:proofErr w:type="gramStart"/>
       <w:r>
         <w:rPr>
           <w:color w:val="FF0000"/>
@@ -476,7 +743,11 @@
         <w:t>main</w:t>
       </w:r>
       <w:r>
-        <w:t xml:space="preserve">() </w:t>
+        <w:t>(</w:t>
+      </w:r>
+      <w:proofErr w:type="gramEnd"/>
+      <w:r>
+        <w:t xml:space="preserve">) </w:t>
       </w:r>
     </w:p>
     <w:p>
@@ -493,16 +764,66 @@
       </w:pPr>
       <w:r>
         <w:tab/>
-        <w:t xml:space="preserve">int arr[] = { 64, 25, 12, 22, 11 }; </w:t>
-      </w:r>
-    </w:p>
-    <w:p>
-      <w:pPr>
-        <w:pStyle w:val="NoSpacing"/>
-      </w:pPr>
-      <w:r>
-        <w:tab/>
-        <w:t xml:space="preserve">int n = sizeof(arr) / sizeof(arr[0]); </w:t>
+        <w:t xml:space="preserve">int </w:t>
+      </w:r>
+      <w:proofErr w:type="spellStart"/>
+      <w:proofErr w:type="gramStart"/>
+      <w:r>
+        <w:t>arr</w:t>
+      </w:r>
+      <w:proofErr w:type="spellEnd"/>
+      <w:r>
+        <w:t>[</w:t>
+      </w:r>
+      <w:proofErr w:type="gramEnd"/>
+      <w:r>
+        <w:t xml:space="preserve">] = { 64, 25, 12, 22, 11 }; </w:t>
+      </w:r>
+    </w:p>
+    <w:p>
+      <w:pPr>
+        <w:pStyle w:val="NoSpacing"/>
+      </w:pPr>
+      <w:r>
+        <w:tab/>
+        <w:t xml:space="preserve">int n = </w:t>
+      </w:r>
+      <w:proofErr w:type="spellStart"/>
+      <w:r>
+        <w:t>sizeof</w:t>
+      </w:r>
+      <w:proofErr w:type="spellEnd"/>
+      <w:r>
+        <w:t>(</w:t>
+      </w:r>
+      <w:proofErr w:type="spellStart"/>
+      <w:r>
+        <w:t>arr</w:t>
+      </w:r>
+      <w:proofErr w:type="spellEnd"/>
+      <w:r>
+        <w:t xml:space="preserve">) / </w:t>
+      </w:r>
+      <w:proofErr w:type="spellStart"/>
+      <w:r>
+        <w:t>sizeof</w:t>
+      </w:r>
+      <w:proofErr w:type="spellEnd"/>
+      <w:r>
+        <w:t>(</w:t>
+      </w:r>
+      <w:proofErr w:type="spellStart"/>
+      <w:proofErr w:type="gramStart"/>
+      <w:r>
+        <w:t>arr</w:t>
+      </w:r>
+      <w:proofErr w:type="spellEnd"/>
+      <w:r>
+        <w:t>[</w:t>
+      </w:r>
+      <w:proofErr w:type="gramEnd"/>
+      <w:r>
+        <w:t xml:space="preserve">0]); </w:t>
       </w:r>
     </w:p>
     <w:p>
@@ -531,16 +852,40 @@
       </w:pPr>
       <w:r>
         <w:tab/>
-        <w:t xml:space="preserve">selectionSort(arr, n); </w:t>
-      </w:r>
-    </w:p>
-    <w:p>
-      <w:pPr>
-        <w:pStyle w:val="NoSpacing"/>
-      </w:pPr>
-      <w:r>
-        <w:tab/>
-        <w:t xml:space="preserve">cout &lt;&lt; "Sorted array: \n"; </w:t>
+      </w:r>
+      <w:proofErr w:type="spellStart"/>
+      <w:proofErr w:type="gramStart"/>
+      <w:r>
+        <w:t>selectionSort</w:t>
+      </w:r>
+      <w:proofErr w:type="spellEnd"/>
+      <w:r>
+        <w:t>(</w:t>
+      </w:r>
+      <w:proofErr w:type="spellStart"/>
+      <w:proofErr w:type="gramEnd"/>
+      <w:r>
+        <w:t>arr</w:t>
+      </w:r>
+      <w:proofErr w:type="spellEnd"/>
+      <w:r>
+        <w:t xml:space="preserve">, n); </w:t>
+      </w:r>
+    </w:p>
+    <w:p>
+      <w:pPr>
+        <w:pStyle w:val="NoSpacing"/>
+      </w:pPr>
+      <w:r>
+        <w:tab/>
+      </w:r>
+      <w:proofErr w:type="spellStart"/>
+      <w:r>
+        <w:t>cout</w:t>
+      </w:r>
+      <w:proofErr w:type="spellEnd"/>
+      <w:r>
+        <w:t xml:space="preserve"> &lt;&lt; "Sorted array: \n"; </w:t>
       </w:r>
     </w:p>
     <w:p>
@@ -550,7 +895,24 @@
       </w:pPr>
       <w:r>
         <w:tab/>
-        <w:t xml:space="preserve">printArray(arr, n); </w:t>
+      </w:r>
+      <w:proofErr w:type="spellStart"/>
+      <w:proofErr w:type="gramStart"/>
+      <w:r>
+        <w:t>printArray</w:t>
+      </w:r>
+      <w:proofErr w:type="spellEnd"/>
+      <w:r>
+        <w:t>(</w:t>
+      </w:r>
+      <w:proofErr w:type="spellStart"/>
+      <w:proofErr w:type="gramEnd"/>
+      <w:r>
+        <w:t>arr</w:t>
+      </w:r>
+      <w:proofErr w:type="spellEnd"/>
+      <w:r>
+        <w:t xml:space="preserve">, n); </w:t>
       </w:r>
     </w:p>
     <w:p>
@@ -584,7 +946,7 @@
       <w:pPr>
         <w:pStyle w:val="NoSpacing"/>
         <w:rPr>
-          <w:rFonts w:ascii="URW Gothic" w:hAnsi="URW Gothic"/>
+          <w:rFonts w:ascii="Montserrat Medium" w:hAnsi="Montserrat Medium"/>
           <w:b/>
           <w:bCs/>
           <w:sz w:val="40"/>
@@ -593,22 +955,804 @@
       </w:pPr>
       <w:r>
         <w:rPr>
-          <w:rFonts w:ascii="URW Gothic" w:hAnsi="URW Gothic"/>
+          <w:rFonts w:ascii="Montserrat Medium" w:hAnsi="Montserrat Medium"/>
           <w:b/>
           <w:bCs/>
           <w:sz w:val="40"/>
           <w:szCs w:val="40"/>
         </w:rPr>
-        <w:t>Bubble</w:t>
-      </w:r>
-      <w:r>
-        <w:rPr>
-          <w:rFonts w:ascii="URW Gothic" w:hAnsi="URW Gothic"/>
+        <w:t>Bubble Sort</w:t>
+      </w:r>
+    </w:p>
+    <w:p>
+      <w:pPr>
+        <w:pStyle w:val="NoSpacing"/>
+      </w:pPr>
+    </w:p>
+    <w:p>
+      <w:pPr>
+        <w:pStyle w:val="NoSpacing"/>
+      </w:pPr>
+      <w:r>
+        <w:t>#include &lt;bits/</w:t>
+      </w:r>
+      <w:proofErr w:type="spellStart"/>
+      <w:r>
+        <w:t>stdc</w:t>
+      </w:r>
+      <w:proofErr w:type="spellEnd"/>
+      <w:r>
+        <w:t>++.h&gt;</w:t>
+      </w:r>
+    </w:p>
+    <w:p>
+      <w:pPr>
+        <w:pStyle w:val="NoSpacing"/>
+      </w:pPr>
+      <w:r>
+        <w:t>using namespace std;</w:t>
+      </w:r>
+    </w:p>
+    <w:p>
+      <w:pPr>
+        <w:pStyle w:val="NoSpacing"/>
+      </w:pPr>
+    </w:p>
+    <w:p>
+      <w:pPr>
+        <w:pStyle w:val="NoSpacing"/>
+      </w:pPr>
+      <w:r>
+        <w:rPr>
+          <w:color w:val="5B9BD5" w:themeColor="accent5"/>
+        </w:rPr>
+        <w:t>// An optimized version of Bubble Sort</w:t>
+      </w:r>
+    </w:p>
+    <w:p>
+      <w:pPr>
+        <w:pStyle w:val="NoSpacing"/>
+      </w:pPr>
+      <w:r>
+        <w:t xml:space="preserve">void </w:t>
+      </w:r>
+      <w:proofErr w:type="spellStart"/>
+      <w:proofErr w:type="gramStart"/>
+      <w:r>
+        <w:rPr>
+          <w:color w:val="FF0000"/>
+        </w:rPr>
+        <w:t>bubbleSort</w:t>
+      </w:r>
+      <w:proofErr w:type="spellEnd"/>
+      <w:r>
+        <w:t>(</w:t>
+      </w:r>
+      <w:proofErr w:type="gramEnd"/>
+      <w:r>
+        <w:t xml:space="preserve">int </w:t>
+      </w:r>
+      <w:proofErr w:type="spellStart"/>
+      <w:r>
+        <w:t>arr</w:t>
+      </w:r>
+      <w:proofErr w:type="spellEnd"/>
+      <w:r>
+        <w:t>[], int n)</w:t>
+      </w:r>
+    </w:p>
+    <w:p>
+      <w:pPr>
+        <w:pStyle w:val="NoSpacing"/>
+      </w:pPr>
+      <w:r>
+        <w:t>{</w:t>
+      </w:r>
+    </w:p>
+    <w:p>
+      <w:pPr>
+        <w:pStyle w:val="NoSpacing"/>
+      </w:pPr>
+      <w:r>
+        <w:tab/>
+        <w:t xml:space="preserve">int </w:t>
+      </w:r>
+      <w:proofErr w:type="spellStart"/>
+      <w:r>
+        <w:t>i</w:t>
+      </w:r>
+      <w:proofErr w:type="spellEnd"/>
+      <w:r>
+        <w:t>, j;</w:t>
+      </w:r>
+    </w:p>
+    <w:p>
+      <w:pPr>
+        <w:pStyle w:val="NoSpacing"/>
+      </w:pPr>
+      <w:r>
+        <w:tab/>
+        <w:t>bool swapped;</w:t>
+      </w:r>
+    </w:p>
+    <w:p>
+      <w:pPr>
+        <w:pStyle w:val="NoSpacing"/>
+      </w:pPr>
+      <w:r>
+        <w:tab/>
+        <w:t>for (</w:t>
+      </w:r>
+      <w:proofErr w:type="spellStart"/>
+      <w:r>
+        <w:t>i</w:t>
+      </w:r>
+      <w:proofErr w:type="spellEnd"/>
+      <w:r>
+        <w:t xml:space="preserve"> = 0; </w:t>
+      </w:r>
+      <w:proofErr w:type="spellStart"/>
+      <w:r>
+        <w:t>i</w:t>
+      </w:r>
+      <w:proofErr w:type="spellEnd"/>
+      <w:r>
+        <w:t xml:space="preserve"> &lt; n - 1; </w:t>
+      </w:r>
+      <w:proofErr w:type="spellStart"/>
+      <w:r>
+        <w:t>i</w:t>
+      </w:r>
+      <w:proofErr w:type="spellEnd"/>
+      <w:r>
+        <w:t>++) {</w:t>
+      </w:r>
+    </w:p>
+    <w:p>
+      <w:pPr>
+        <w:pStyle w:val="NoSpacing"/>
+      </w:pPr>
+      <w:r>
+        <w:tab/>
+      </w:r>
+      <w:r>
+        <w:tab/>
+        <w:t>swapped = false;</w:t>
+      </w:r>
+    </w:p>
+    <w:p>
+      <w:pPr>
+        <w:pStyle w:val="NoSpacing"/>
+      </w:pPr>
+      <w:r>
+        <w:tab/>
+      </w:r>
+      <w:r>
+        <w:tab/>
+        <w:t xml:space="preserve">for (j = 0; j &lt; n - </w:t>
+      </w:r>
+      <w:proofErr w:type="spellStart"/>
+      <w:r>
+        <w:t>i</w:t>
+      </w:r>
+      <w:proofErr w:type="spellEnd"/>
+      <w:r>
+        <w:t xml:space="preserve"> - 1; </w:t>
+      </w:r>
+      <w:proofErr w:type="spellStart"/>
+      <w:r>
+        <w:t>j++</w:t>
+      </w:r>
+      <w:proofErr w:type="spellEnd"/>
+      <w:r>
+        <w:t>) {</w:t>
+      </w:r>
+    </w:p>
+    <w:p>
+      <w:pPr>
+        <w:pStyle w:val="NoSpacing"/>
+      </w:pPr>
+      <w:r>
+        <w:tab/>
+      </w:r>
+      <w:r>
+        <w:tab/>
+      </w:r>
+      <w:r>
+        <w:tab/>
+        <w:t>if (</w:t>
+      </w:r>
+      <w:proofErr w:type="spellStart"/>
+      <w:r>
+        <w:t>arr</w:t>
+      </w:r>
+      <w:proofErr w:type="spellEnd"/>
+      <w:r>
+        <w:t xml:space="preserve">[j] &gt; </w:t>
+      </w:r>
+      <w:proofErr w:type="spellStart"/>
+      <w:proofErr w:type="gramStart"/>
+      <w:r>
+        <w:t>arr</w:t>
+      </w:r>
+      <w:proofErr w:type="spellEnd"/>
+      <w:r>
+        <w:t>[</w:t>
+      </w:r>
+      <w:proofErr w:type="gramEnd"/>
+      <w:r>
+        <w:t>j + 1]) {</w:t>
+      </w:r>
+    </w:p>
+    <w:p>
+      <w:pPr>
+        <w:pStyle w:val="NoSpacing"/>
+      </w:pPr>
+      <w:r>
+        <w:tab/>
+      </w:r>
+      <w:r>
+        <w:tab/>
+      </w:r>
+      <w:r>
+        <w:tab/>
+      </w:r>
+      <w:r>
+        <w:tab/>
+        <w:t>swap(</w:t>
+      </w:r>
+      <w:proofErr w:type="spellStart"/>
+      <w:r>
+        <w:t>arr</w:t>
+      </w:r>
+      <w:proofErr w:type="spellEnd"/>
+      <w:r>
+        <w:t xml:space="preserve">[j], </w:t>
+      </w:r>
+      <w:proofErr w:type="spellStart"/>
+      <w:proofErr w:type="gramStart"/>
+      <w:r>
+        <w:t>arr</w:t>
+      </w:r>
+      <w:proofErr w:type="spellEnd"/>
+      <w:r>
+        <w:t>[</w:t>
+      </w:r>
+      <w:proofErr w:type="gramEnd"/>
+      <w:r>
+        <w:t>j + 1]);</w:t>
+      </w:r>
+    </w:p>
+    <w:p>
+      <w:pPr>
+        <w:pStyle w:val="NoSpacing"/>
+      </w:pPr>
+      <w:r>
+        <w:tab/>
+      </w:r>
+      <w:r>
+        <w:tab/>
+      </w:r>
+      <w:r>
+        <w:tab/>
+      </w:r>
+      <w:r>
+        <w:tab/>
+        <w:t>swapped = true;</w:t>
+      </w:r>
+    </w:p>
+    <w:p>
+      <w:pPr>
+        <w:pStyle w:val="NoSpacing"/>
+      </w:pPr>
+      <w:r>
+        <w:tab/>
+      </w:r>
+      <w:r>
+        <w:tab/>
+      </w:r>
+      <w:r>
+        <w:tab/>
+        <w:t>}</w:t>
+      </w:r>
+    </w:p>
+    <w:p>
+      <w:pPr>
+        <w:pStyle w:val="NoSpacing"/>
+      </w:pPr>
+      <w:r>
+        <w:tab/>
+      </w:r>
+      <w:r>
+        <w:tab/>
+        <w:t>}</w:t>
+      </w:r>
+    </w:p>
+    <w:p>
+      <w:pPr>
+        <w:pStyle w:val="NoSpacing"/>
+      </w:pPr>
+    </w:p>
+    <w:p>
+      <w:pPr>
+        <w:pStyle w:val="NoSpacing"/>
+        <w:rPr>
+          <w:color w:val="5B9BD5" w:themeColor="accent5"/>
+        </w:rPr>
+      </w:pPr>
+      <w:r>
+        <w:tab/>
+      </w:r>
+      <w:r>
+        <w:tab/>
+      </w:r>
+      <w:r>
+        <w:rPr>
+          <w:color w:val="5B9BD5" w:themeColor="accent5"/>
+        </w:rPr>
+        <w:t>// If no two elements were swapped</w:t>
+      </w:r>
+    </w:p>
+    <w:p>
+      <w:pPr>
+        <w:pStyle w:val="NoSpacing"/>
+        <w:rPr>
+          <w:color w:val="5B9BD5" w:themeColor="accent5"/>
+        </w:rPr>
+      </w:pPr>
+      <w:r>
+        <w:rPr>
+          <w:color w:val="5B9BD5" w:themeColor="accent5"/>
+        </w:rPr>
+        <w:tab/>
+      </w:r>
+      <w:r>
+        <w:rPr>
+          <w:color w:val="5B9BD5" w:themeColor="accent5"/>
+        </w:rPr>
+        <w:tab/>
+        <w:t>// by inner loop, then break</w:t>
+      </w:r>
+    </w:p>
+    <w:p>
+      <w:pPr>
+        <w:pStyle w:val="NoSpacing"/>
+      </w:pPr>
+      <w:r>
+        <w:tab/>
+      </w:r>
+      <w:r>
+        <w:tab/>
+        <w:t>if (swapped == false)</w:t>
+      </w:r>
+    </w:p>
+    <w:p>
+      <w:pPr>
+        <w:pStyle w:val="NoSpacing"/>
+      </w:pPr>
+      <w:r>
+        <w:tab/>
+      </w:r>
+      <w:r>
+        <w:tab/>
+      </w:r>
+      <w:r>
+        <w:tab/>
+        <w:t>break;</w:t>
+      </w:r>
+    </w:p>
+    <w:p>
+      <w:pPr>
+        <w:pStyle w:val="NoSpacing"/>
+      </w:pPr>
+      <w:r>
+        <w:tab/>
+        <w:t>}</w:t>
+      </w:r>
+    </w:p>
+    <w:p>
+      <w:pPr>
+        <w:pStyle w:val="NoSpacing"/>
+      </w:pPr>
+      <w:r>
+        <w:t>}</w:t>
+      </w:r>
+    </w:p>
+    <w:p>
+      <w:pPr>
+        <w:pStyle w:val="NoSpacing"/>
+      </w:pPr>
+    </w:p>
+    <w:p>
+      <w:pPr>
+        <w:pStyle w:val="NoSpacing"/>
+        <w:rPr>
+          <w:color w:val="5B9BD5" w:themeColor="accent5"/>
+        </w:rPr>
+      </w:pPr>
+      <w:r>
+        <w:rPr>
+          <w:color w:val="5B9BD5" w:themeColor="accent5"/>
+        </w:rPr>
+        <w:t>// Function to print an array</w:t>
+      </w:r>
+    </w:p>
+    <w:p>
+      <w:pPr>
+        <w:pStyle w:val="NoSpacing"/>
+      </w:pPr>
+      <w:r>
+        <w:t xml:space="preserve">void </w:t>
+      </w:r>
+      <w:proofErr w:type="spellStart"/>
+      <w:proofErr w:type="gramStart"/>
+      <w:r>
+        <w:rPr>
+          <w:color w:val="FF0000"/>
+        </w:rPr>
+        <w:t>printArray</w:t>
+      </w:r>
+      <w:proofErr w:type="spellEnd"/>
+      <w:r>
+        <w:t>(</w:t>
+      </w:r>
+      <w:proofErr w:type="gramEnd"/>
+      <w:r>
+        <w:t xml:space="preserve">int </w:t>
+      </w:r>
+      <w:proofErr w:type="spellStart"/>
+      <w:r>
+        <w:t>arr</w:t>
+      </w:r>
+      <w:proofErr w:type="spellEnd"/>
+      <w:r>
+        <w:t>[], int size)</w:t>
+      </w:r>
+    </w:p>
+    <w:p>
+      <w:pPr>
+        <w:pStyle w:val="NoSpacing"/>
+      </w:pPr>
+      <w:r>
+        <w:t>{</w:t>
+      </w:r>
+    </w:p>
+    <w:p>
+      <w:pPr>
+        <w:pStyle w:val="NoSpacing"/>
+      </w:pPr>
+      <w:r>
+        <w:tab/>
+        <w:t xml:space="preserve">int </w:t>
+      </w:r>
+      <w:proofErr w:type="spellStart"/>
+      <w:r>
+        <w:t>i</w:t>
+      </w:r>
+      <w:proofErr w:type="spellEnd"/>
+      <w:r>
+        <w:t>;</w:t>
+      </w:r>
+    </w:p>
+    <w:p>
+      <w:pPr>
+        <w:pStyle w:val="NoSpacing"/>
+      </w:pPr>
+      <w:r>
+        <w:tab/>
+        <w:t>for (</w:t>
+      </w:r>
+      <w:proofErr w:type="spellStart"/>
+      <w:r>
+        <w:t>i</w:t>
+      </w:r>
+      <w:proofErr w:type="spellEnd"/>
+      <w:r>
+        <w:t xml:space="preserve"> = 0; </w:t>
+      </w:r>
+      <w:proofErr w:type="spellStart"/>
+      <w:r>
+        <w:t>i</w:t>
+      </w:r>
+      <w:proofErr w:type="spellEnd"/>
+      <w:r>
+        <w:t xml:space="preserve"> &lt; size; </w:t>
+      </w:r>
+      <w:proofErr w:type="spellStart"/>
+      <w:r>
+        <w:t>i</w:t>
+      </w:r>
+      <w:proofErr w:type="spellEnd"/>
+      <w:r>
+        <w:t>++)</w:t>
+      </w:r>
+    </w:p>
+    <w:p>
+      <w:pPr>
+        <w:pStyle w:val="NoSpacing"/>
+      </w:pPr>
+      <w:r>
+        <w:tab/>
+      </w:r>
+      <w:r>
+        <w:tab/>
+      </w:r>
+      <w:proofErr w:type="spellStart"/>
+      <w:r>
+        <w:t>cout</w:t>
+      </w:r>
+      <w:proofErr w:type="spellEnd"/>
+      <w:r>
+        <w:t xml:space="preserve"> &lt;&lt; " " &lt;&lt; </w:t>
+      </w:r>
+      <w:proofErr w:type="spellStart"/>
+      <w:r>
+        <w:t>arr</w:t>
+      </w:r>
+      <w:proofErr w:type="spellEnd"/>
+      <w:r>
+        <w:t>[</w:t>
+      </w:r>
+      <w:proofErr w:type="spellStart"/>
+      <w:r>
+        <w:t>i</w:t>
+      </w:r>
+      <w:proofErr w:type="spellEnd"/>
+      <w:r>
+        <w:t>];</w:t>
+      </w:r>
+    </w:p>
+    <w:p>
+      <w:pPr>
+        <w:pStyle w:val="NoSpacing"/>
+      </w:pPr>
+      <w:r>
+        <w:t>}</w:t>
+      </w:r>
+    </w:p>
+    <w:p>
+      <w:pPr>
+        <w:pStyle w:val="NoSpacing"/>
+      </w:pPr>
+    </w:p>
+    <w:p>
+      <w:pPr>
+        <w:pStyle w:val="NoSpacing"/>
+        <w:rPr>
+          <w:color w:val="5B9BD5" w:themeColor="accent5"/>
+        </w:rPr>
+      </w:pPr>
+      <w:r>
+        <w:rPr>
+          <w:color w:val="5B9BD5" w:themeColor="accent5"/>
+        </w:rPr>
+        <w:t>// Driver program to test above functions</w:t>
+      </w:r>
+    </w:p>
+    <w:p>
+      <w:pPr>
+        <w:pStyle w:val="NoSpacing"/>
+      </w:pPr>
+      <w:r>
+        <w:t>int</w:t>
+      </w:r>
+      <w:r>
+        <w:rPr>
+          <w:color w:val="FF0000"/>
+        </w:rPr>
+        <w:t xml:space="preserve"> </w:t>
+      </w:r>
+      <w:proofErr w:type="gramStart"/>
+      <w:r>
+        <w:rPr>
+          <w:color w:val="FF0000"/>
+        </w:rPr>
+        <w:t>main</w:t>
+      </w:r>
+      <w:r>
+        <w:t>(</w:t>
+      </w:r>
+      <w:proofErr w:type="gramEnd"/>
+      <w:r>
+        <w:t>)</w:t>
+      </w:r>
+    </w:p>
+    <w:p>
+      <w:pPr>
+        <w:pStyle w:val="NoSpacing"/>
+      </w:pPr>
+      <w:r>
+        <w:t>{</w:t>
+      </w:r>
+    </w:p>
+    <w:p>
+      <w:pPr>
+        <w:pStyle w:val="NoSpacing"/>
+      </w:pPr>
+      <w:r>
+        <w:tab/>
+        <w:t xml:space="preserve">int </w:t>
+      </w:r>
+      <w:proofErr w:type="spellStart"/>
+      <w:proofErr w:type="gramStart"/>
+      <w:r>
+        <w:t>arr</w:t>
+      </w:r>
+      <w:proofErr w:type="spellEnd"/>
+      <w:r>
+        <w:t>[</w:t>
+      </w:r>
+      <w:proofErr w:type="gramEnd"/>
+      <w:r>
+        <w:t>] = { 64, 34, 25, 12, 22, 11, 90 };</w:t>
+      </w:r>
+    </w:p>
+    <w:p>
+      <w:pPr>
+        <w:pStyle w:val="NoSpacing"/>
+      </w:pPr>
+      <w:r>
+        <w:tab/>
+        <w:t xml:space="preserve">int N = </w:t>
+      </w:r>
+      <w:proofErr w:type="spellStart"/>
+      <w:r>
+        <w:t>sizeof</w:t>
+      </w:r>
+      <w:proofErr w:type="spellEnd"/>
+      <w:r>
+        <w:t>(</w:t>
+      </w:r>
+      <w:proofErr w:type="spellStart"/>
+      <w:r>
+        <w:t>arr</w:t>
+      </w:r>
+      <w:proofErr w:type="spellEnd"/>
+      <w:r>
+        <w:t xml:space="preserve">) / </w:t>
+      </w:r>
+      <w:proofErr w:type="spellStart"/>
+      <w:r>
+        <w:t>sizeof</w:t>
+      </w:r>
+      <w:proofErr w:type="spellEnd"/>
+      <w:r>
+        <w:t>(</w:t>
+      </w:r>
+      <w:proofErr w:type="spellStart"/>
+      <w:proofErr w:type="gramStart"/>
+      <w:r>
+        <w:t>arr</w:t>
+      </w:r>
+      <w:proofErr w:type="spellEnd"/>
+      <w:r>
+        <w:t>[</w:t>
+      </w:r>
+      <w:proofErr w:type="gramEnd"/>
+      <w:r>
+        <w:t>0]);</w:t>
+      </w:r>
+    </w:p>
+    <w:p>
+      <w:pPr>
+        <w:pStyle w:val="NoSpacing"/>
+      </w:pPr>
+      <w:r>
+        <w:tab/>
+      </w:r>
+      <w:proofErr w:type="spellStart"/>
+      <w:proofErr w:type="gramStart"/>
+      <w:r>
+        <w:t>bubbleSort</w:t>
+      </w:r>
+      <w:proofErr w:type="spellEnd"/>
+      <w:r>
+        <w:t>(</w:t>
+      </w:r>
+      <w:proofErr w:type="spellStart"/>
+      <w:proofErr w:type="gramEnd"/>
+      <w:r>
+        <w:t>arr</w:t>
+      </w:r>
+      <w:proofErr w:type="spellEnd"/>
+      <w:r>
+        <w:t>, N);</w:t>
+      </w:r>
+    </w:p>
+    <w:p>
+      <w:pPr>
+        <w:pStyle w:val="NoSpacing"/>
+      </w:pPr>
+      <w:r>
+        <w:tab/>
+      </w:r>
+      <w:proofErr w:type="spellStart"/>
+      <w:r>
+        <w:t>cout</w:t>
+      </w:r>
+      <w:proofErr w:type="spellEnd"/>
+      <w:r>
+        <w:t xml:space="preserve"> &lt;&lt; "Sorted array: \n";</w:t>
+      </w:r>
+    </w:p>
+    <w:p>
+      <w:pPr>
+        <w:pStyle w:val="NoSpacing"/>
+      </w:pPr>
+      <w:r>
+        <w:tab/>
+      </w:r>
+      <w:proofErr w:type="spellStart"/>
+      <w:proofErr w:type="gramStart"/>
+      <w:r>
+        <w:t>printArray</w:t>
+      </w:r>
+      <w:proofErr w:type="spellEnd"/>
+      <w:r>
+        <w:t>(</w:t>
+      </w:r>
+      <w:proofErr w:type="spellStart"/>
+      <w:proofErr w:type="gramEnd"/>
+      <w:r>
+        <w:t>arr</w:t>
+      </w:r>
+      <w:proofErr w:type="spellEnd"/>
+      <w:r>
+        <w:t>, N);</w:t>
+      </w:r>
+    </w:p>
+    <w:p>
+      <w:pPr>
+        <w:pStyle w:val="NoSpacing"/>
+      </w:pPr>
+      <w:r>
+        <w:tab/>
+        <w:t>return 0;</w:t>
+      </w:r>
+    </w:p>
+    <w:p>
+      <w:pPr>
+        <w:pStyle w:val="NoSpacing"/>
+      </w:pPr>
+      <w:r>
+        <w:t>}</w:t>
+      </w:r>
+    </w:p>
+    <w:p>
+      <w:r>
+        <w:br w:type="page"/>
+      </w:r>
+    </w:p>
+    <w:p>
+      <w:pPr>
+        <w:pStyle w:val="NoSpacing"/>
+        <w:rPr>
+          <w:rFonts w:ascii="Montserrat Medium" w:hAnsi="Montserrat Medium"/>
           <w:b/>
           <w:bCs/>
           <w:sz w:val="40"/>
           <w:szCs w:val="40"/>
         </w:rPr>
+      </w:pPr>
+      <w:r>
+        <w:rPr>
+          <w:rFonts w:ascii="Montserrat Medium" w:hAnsi="Montserrat Medium"/>
+          <w:b/>
+          <w:bCs/>
+          <w:sz w:val="40"/>
+          <w:szCs w:val="40"/>
+        </w:rPr>
+        <w:lastRenderedPageBreak/>
+        <w:t>Merge</w:t>
+      </w:r>
+      <w:r>
+        <w:rPr>
+          <w:rFonts w:ascii="Montserrat Medium" w:hAnsi="Montserrat Medium"/>
+          <w:b/>
+          <w:bCs/>
+          <w:sz w:val="40"/>
+          <w:szCs w:val="40"/>
+        </w:rPr>
         <w:t xml:space="preserve"> Sort</w:t>
       </w:r>
     </w:p>
@@ -622,7 +1766,15 @@
         <w:pStyle w:val="NoSpacing"/>
       </w:pPr>
       <w:r>
-        <w:t>#include &lt;bits/stdc++.h&gt;</w:t>
+        <w:t>#include &lt;bits/</w:t>
+      </w:r>
+      <w:proofErr w:type="spellStart"/>
+      <w:r>
+        <w:t>stdc</w:t>
+      </w:r>
+      <w:proofErr w:type="spellEnd"/>
+      <w:r>
+        <w:t>++.h&gt;</w:t>
       </w:r>
     </w:p>
     <w:p>
@@ -641,12 +1793,115 @@
     <w:p>
       <w:pPr>
         <w:pStyle w:val="NoSpacing"/>
-      </w:pPr>
-      <w:r>
-        <w:rPr>
-          <w:color w:val="5B9BD5" w:themeColor="accent5"/>
-        </w:rPr>
-        <w:t>// An optimized version of Bubble Sort</w:t>
+        <w:rPr>
+          <w:color w:val="5B9BD5" w:themeColor="accent5"/>
+        </w:rPr>
+      </w:pPr>
+      <w:r>
+        <w:rPr>
+          <w:color w:val="5B9BD5" w:themeColor="accent5"/>
+        </w:rPr>
+        <w:t xml:space="preserve">// Merges two subarrays of </w:t>
+      </w:r>
+      <w:proofErr w:type="gramStart"/>
+      <w:r>
+        <w:rPr>
+          <w:color w:val="5B9BD5" w:themeColor="accent5"/>
+        </w:rPr>
+        <w:t>array[</w:t>
+      </w:r>
+      <w:proofErr w:type="gramEnd"/>
+      <w:r>
+        <w:rPr>
+          <w:color w:val="5B9BD5" w:themeColor="accent5"/>
+        </w:rPr>
+        <w:t>].</w:t>
+      </w:r>
+    </w:p>
+    <w:p>
+      <w:pPr>
+        <w:pStyle w:val="NoSpacing"/>
+        <w:rPr>
+          <w:color w:val="5B9BD5" w:themeColor="accent5"/>
+        </w:rPr>
+      </w:pPr>
+      <w:r>
+        <w:rPr>
+          <w:color w:val="5B9BD5" w:themeColor="accent5"/>
+        </w:rPr>
+        <w:t xml:space="preserve">// First subarray is </w:t>
+      </w:r>
+      <w:proofErr w:type="spellStart"/>
+      <w:proofErr w:type="gramStart"/>
+      <w:r>
+        <w:rPr>
+          <w:color w:val="5B9BD5" w:themeColor="accent5"/>
+        </w:rPr>
+        <w:t>arr</w:t>
+      </w:r>
+      <w:proofErr w:type="spellEnd"/>
+      <w:r>
+        <w:rPr>
+          <w:color w:val="5B9BD5" w:themeColor="accent5"/>
+        </w:rPr>
+        <w:t>[</w:t>
+      </w:r>
+      <w:proofErr w:type="spellStart"/>
+      <w:proofErr w:type="gramEnd"/>
+      <w:r>
+        <w:rPr>
+          <w:color w:val="5B9BD5" w:themeColor="accent5"/>
+        </w:rPr>
+        <w:t>begin..mid</w:t>
+      </w:r>
+      <w:proofErr w:type="spellEnd"/>
+      <w:r>
+        <w:rPr>
+          <w:color w:val="5B9BD5" w:themeColor="accent5"/>
+        </w:rPr>
+        <w:t>]</w:t>
+      </w:r>
+    </w:p>
+    <w:p>
+      <w:pPr>
+        <w:pStyle w:val="NoSpacing"/>
+        <w:rPr>
+          <w:color w:val="5B9BD5" w:themeColor="accent5"/>
+        </w:rPr>
+      </w:pPr>
+      <w:r>
+        <w:rPr>
+          <w:color w:val="5B9BD5" w:themeColor="accent5"/>
+        </w:rPr>
+        <w:t xml:space="preserve">// Second subarray is </w:t>
+      </w:r>
+      <w:proofErr w:type="spellStart"/>
+      <w:r>
+        <w:rPr>
+          <w:color w:val="5B9BD5" w:themeColor="accent5"/>
+        </w:rPr>
+        <w:t>arr</w:t>
+      </w:r>
+      <w:proofErr w:type="spellEnd"/>
+      <w:r>
+        <w:rPr>
+          <w:color w:val="5B9BD5" w:themeColor="accent5"/>
+        </w:rPr>
+        <w:t>[mid+</w:t>
+      </w:r>
+      <w:proofErr w:type="gramStart"/>
+      <w:r>
+        <w:rPr>
+          <w:color w:val="5B9BD5" w:themeColor="accent5"/>
+        </w:rPr>
+        <w:t>1..</w:t>
+      </w:r>
+      <w:proofErr w:type="gramEnd"/>
+      <w:r>
+        <w:rPr>
+          <w:color w:val="5B9BD5" w:themeColor="accent5"/>
+        </w:rPr>
+        <w:t>end]</w:t>
       </w:r>
     </w:p>
     <w:p>
@@ -656,14 +1911,31 @@
       <w:r>
         <w:t xml:space="preserve">void </w:t>
       </w:r>
+      <w:proofErr w:type="gramStart"/>
       <w:r>
         <w:rPr>
           <w:color w:val="FF0000"/>
         </w:rPr>
-        <w:t>bubbleSort</w:t>
-      </w:r>
-      <w:r>
-        <w:t>(int arr[], int n)</w:t>
+        <w:t>merge</w:t>
+      </w:r>
+      <w:r>
+        <w:t>(</w:t>
+      </w:r>
+      <w:proofErr w:type="gramEnd"/>
+      <w:r>
+        <w:t>int array[], int const left, int const mid,</w:t>
+      </w:r>
+    </w:p>
+    <w:p>
+      <w:pPr>
+        <w:pStyle w:val="NoSpacing"/>
+      </w:pPr>
+      <w:r>
+        <w:tab/>
+      </w:r>
+      <w:r>
+        <w:tab/>
+        <w:t>int const right)</w:t>
       </w:r>
     </w:p>
     <w:p>
@@ -680,109 +1952,559 @@
       </w:pPr>
       <w:r>
         <w:tab/>
-        <w:t>int i, j;</w:t>
-      </w:r>
-    </w:p>
-    <w:p>
-      <w:pPr>
-        <w:pStyle w:val="NoSpacing"/>
-      </w:pPr>
-      <w:r>
-        <w:tab/>
-        <w:t>bool swapped;</w:t>
-      </w:r>
-    </w:p>
-    <w:p>
-      <w:pPr>
-        <w:pStyle w:val="NoSpacing"/>
-      </w:pPr>
-      <w:r>
-        <w:tab/>
-        <w:t>for (i = 0; i &lt; n - 1; i++) {</w:t>
-      </w:r>
-    </w:p>
-    <w:p>
-      <w:pPr>
-        <w:pStyle w:val="NoSpacing"/>
-      </w:pPr>
-      <w:r>
-        <w:tab/>
-      </w:r>
-      <w:r>
-        <w:tab/>
-        <w:t>swapped = false;</w:t>
-      </w:r>
-    </w:p>
-    <w:p>
-      <w:pPr>
-        <w:pStyle w:val="NoSpacing"/>
-      </w:pPr>
-      <w:r>
-        <w:tab/>
-      </w:r>
-      <w:r>
-        <w:tab/>
-        <w:t>for (j = 0; j &lt; n - i - 1; j++) {</w:t>
-      </w:r>
-    </w:p>
-    <w:p>
-      <w:pPr>
-        <w:pStyle w:val="NoSpacing"/>
-      </w:pPr>
-      <w:r>
-        <w:tab/>
-      </w:r>
-      <w:r>
-        <w:tab/>
-      </w:r>
-      <w:r>
-        <w:tab/>
-        <w:t>if (arr[j] &gt; arr[j + 1]) {</w:t>
-      </w:r>
-    </w:p>
-    <w:p>
-      <w:pPr>
-        <w:pStyle w:val="NoSpacing"/>
-      </w:pPr>
-      <w:r>
-        <w:tab/>
-      </w:r>
-      <w:r>
-        <w:tab/>
-      </w:r>
-      <w:r>
-        <w:tab/>
-      </w:r>
-      <w:r>
-        <w:tab/>
-        <w:t>swap(arr[j], arr[j + 1]);</w:t>
-      </w:r>
-    </w:p>
-    <w:p>
-      <w:pPr>
-        <w:pStyle w:val="NoSpacing"/>
-      </w:pPr>
-      <w:r>
-        <w:tab/>
-      </w:r>
-      <w:r>
-        <w:tab/>
-      </w:r>
-      <w:r>
-        <w:tab/>
-      </w:r>
-      <w:r>
-        <w:tab/>
-        <w:t>swapped = true;</w:t>
-      </w:r>
-    </w:p>
-    <w:p>
-      <w:pPr>
-        <w:pStyle w:val="NoSpacing"/>
-      </w:pPr>
-      <w:r>
-        <w:tab/>
-      </w:r>
+        <w:t xml:space="preserve">int const </w:t>
+      </w:r>
+      <w:proofErr w:type="spellStart"/>
+      <w:r>
+        <w:t>subArrayOne</w:t>
+      </w:r>
+      <w:proofErr w:type="spellEnd"/>
+      <w:r>
+        <w:t xml:space="preserve"> = mid - left + 1;</w:t>
+      </w:r>
+    </w:p>
+    <w:p>
+      <w:pPr>
+        <w:pStyle w:val="NoSpacing"/>
+      </w:pPr>
+      <w:r>
+        <w:tab/>
+        <w:t xml:space="preserve">int const </w:t>
+      </w:r>
+      <w:proofErr w:type="spellStart"/>
+      <w:r>
+        <w:t>subArrayTwo</w:t>
+      </w:r>
+      <w:proofErr w:type="spellEnd"/>
+      <w:r>
+        <w:t xml:space="preserve"> = right - mid;</w:t>
+      </w:r>
+    </w:p>
+    <w:p>
+      <w:pPr>
+        <w:pStyle w:val="NoSpacing"/>
+      </w:pPr>
+      <w:r>
+        <w:tab/>
+      </w:r>
+      <w:r>
+        <w:rPr>
+          <w:color w:val="5B9BD5" w:themeColor="accent5"/>
+        </w:rPr>
+        <w:t>// Create temp arrays</w:t>
+      </w:r>
+    </w:p>
+    <w:p>
+      <w:pPr>
+        <w:pStyle w:val="NoSpacing"/>
+      </w:pPr>
+      <w:r>
+        <w:tab/>
+        <w:t>auto *</w:t>
+      </w:r>
+      <w:proofErr w:type="spellStart"/>
+      <w:r>
+        <w:t>leftArray</w:t>
+      </w:r>
+      <w:proofErr w:type="spellEnd"/>
+      <w:r>
+        <w:t xml:space="preserve"> = new int[</w:t>
+      </w:r>
+      <w:proofErr w:type="spellStart"/>
+      <w:r>
+        <w:t>subArrayOne</w:t>
+      </w:r>
+      <w:proofErr w:type="spellEnd"/>
+      <w:r>
+        <w:t>],</w:t>
+      </w:r>
+    </w:p>
+    <w:p>
+      <w:pPr>
+        <w:pStyle w:val="NoSpacing"/>
+      </w:pPr>
+      <w:r>
+        <w:tab/>
+      </w:r>
+      <w:r>
+        <w:tab/>
+        <w:t>*</w:t>
+      </w:r>
+      <w:proofErr w:type="spellStart"/>
+      <w:r>
+        <w:t>rightArray</w:t>
+      </w:r>
+      <w:proofErr w:type="spellEnd"/>
+      <w:r>
+        <w:t xml:space="preserve"> = new int[</w:t>
+      </w:r>
+      <w:proofErr w:type="spellStart"/>
+      <w:r>
+        <w:t>subArrayTwo</w:t>
+      </w:r>
+      <w:proofErr w:type="spellEnd"/>
+      <w:r>
+        <w:t>];</w:t>
+      </w:r>
+    </w:p>
+    <w:p>
+      <w:pPr>
+        <w:pStyle w:val="NoSpacing"/>
+        <w:rPr>
+          <w:color w:val="5B9BD5" w:themeColor="accent5"/>
+        </w:rPr>
+      </w:pPr>
+      <w:r>
+        <w:rPr>
+          <w:color w:val="5B9BD5" w:themeColor="accent5"/>
+        </w:rPr>
+        <w:tab/>
+        <w:t xml:space="preserve">// Copy data to temp arrays </w:t>
+      </w:r>
+      <w:proofErr w:type="spellStart"/>
+      <w:proofErr w:type="gramStart"/>
+      <w:r>
+        <w:rPr>
+          <w:color w:val="5B9BD5" w:themeColor="accent5"/>
+        </w:rPr>
+        <w:t>leftArray</w:t>
+      </w:r>
+      <w:proofErr w:type="spellEnd"/>
+      <w:r>
+        <w:rPr>
+          <w:color w:val="5B9BD5" w:themeColor="accent5"/>
+        </w:rPr>
+        <w:t>[</w:t>
+      </w:r>
+      <w:proofErr w:type="gramEnd"/>
+      <w:r>
+        <w:rPr>
+          <w:color w:val="5B9BD5" w:themeColor="accent5"/>
+        </w:rPr>
+        <w:t xml:space="preserve">] and </w:t>
+      </w:r>
+      <w:proofErr w:type="spellStart"/>
+      <w:r>
+        <w:rPr>
+          <w:color w:val="5B9BD5" w:themeColor="accent5"/>
+        </w:rPr>
+        <w:t>rightArray</w:t>
+      </w:r>
+      <w:proofErr w:type="spellEnd"/>
+      <w:r>
+        <w:rPr>
+          <w:color w:val="5B9BD5" w:themeColor="accent5"/>
+        </w:rPr>
+        <w:t>[]</w:t>
+      </w:r>
+    </w:p>
+    <w:p>
+      <w:pPr>
+        <w:pStyle w:val="NoSpacing"/>
+      </w:pPr>
+      <w:r>
+        <w:tab/>
+        <w:t xml:space="preserve">for (auto </w:t>
+      </w:r>
+      <w:proofErr w:type="spellStart"/>
+      <w:r>
+        <w:t>i</w:t>
+      </w:r>
+      <w:proofErr w:type="spellEnd"/>
+      <w:r>
+        <w:t xml:space="preserve"> = 0; </w:t>
+      </w:r>
+      <w:proofErr w:type="spellStart"/>
+      <w:r>
+        <w:t>i</w:t>
+      </w:r>
+      <w:proofErr w:type="spellEnd"/>
+      <w:r>
+        <w:t xml:space="preserve"> &lt; </w:t>
+      </w:r>
+      <w:proofErr w:type="spellStart"/>
+      <w:r>
+        <w:t>subArrayOne</w:t>
+      </w:r>
+      <w:proofErr w:type="spellEnd"/>
+      <w:r>
+        <w:t xml:space="preserve">; </w:t>
+      </w:r>
+      <w:proofErr w:type="spellStart"/>
+      <w:r>
+        <w:t>i</w:t>
+      </w:r>
+      <w:proofErr w:type="spellEnd"/>
+      <w:r>
+        <w:t>++)</w:t>
+      </w:r>
+    </w:p>
+    <w:p>
+      <w:pPr>
+        <w:pStyle w:val="NoSpacing"/>
+      </w:pPr>
+      <w:r>
+        <w:tab/>
+      </w:r>
+      <w:r>
+        <w:tab/>
+      </w:r>
+      <w:proofErr w:type="spellStart"/>
+      <w:r>
+        <w:t>leftArray</w:t>
+      </w:r>
+      <w:proofErr w:type="spellEnd"/>
+      <w:r>
+        <w:t>[</w:t>
+      </w:r>
+      <w:proofErr w:type="spellStart"/>
+      <w:r>
+        <w:t>i</w:t>
+      </w:r>
+      <w:proofErr w:type="spellEnd"/>
+      <w:r>
+        <w:t xml:space="preserve">] = </w:t>
+      </w:r>
+      <w:proofErr w:type="gramStart"/>
+      <w:r>
+        <w:t>array[</w:t>
+      </w:r>
+      <w:proofErr w:type="gramEnd"/>
+      <w:r>
+        <w:t xml:space="preserve">left + </w:t>
+      </w:r>
+      <w:proofErr w:type="spellStart"/>
+      <w:r>
+        <w:t>i</w:t>
+      </w:r>
+      <w:proofErr w:type="spellEnd"/>
+      <w:r>
+        <w:t>];</w:t>
+      </w:r>
+    </w:p>
+    <w:p>
+      <w:pPr>
+        <w:pStyle w:val="NoSpacing"/>
+      </w:pPr>
+      <w:r>
+        <w:tab/>
+        <w:t xml:space="preserve">for (auto j = 0; j &lt; </w:t>
+      </w:r>
+      <w:proofErr w:type="spellStart"/>
+      <w:r>
+        <w:t>subArrayTwo</w:t>
+      </w:r>
+      <w:proofErr w:type="spellEnd"/>
+      <w:r>
+        <w:t xml:space="preserve">; </w:t>
+      </w:r>
+      <w:proofErr w:type="spellStart"/>
+      <w:r>
+        <w:t>j++</w:t>
+      </w:r>
+      <w:proofErr w:type="spellEnd"/>
+      <w:r>
+        <w:t>)</w:t>
+      </w:r>
+    </w:p>
+    <w:p>
+      <w:pPr>
+        <w:pStyle w:val="NoSpacing"/>
+      </w:pPr>
+      <w:r>
+        <w:tab/>
+      </w:r>
+      <w:r>
+        <w:tab/>
+      </w:r>
+      <w:proofErr w:type="spellStart"/>
+      <w:r>
+        <w:t>rightArray</w:t>
+      </w:r>
+      <w:proofErr w:type="spellEnd"/>
+      <w:r>
+        <w:t xml:space="preserve">[j] = </w:t>
+      </w:r>
+      <w:proofErr w:type="gramStart"/>
+      <w:r>
+        <w:t>array[</w:t>
+      </w:r>
+      <w:proofErr w:type="gramEnd"/>
+      <w:r>
+        <w:t>mid + 1 + j];</w:t>
+      </w:r>
+    </w:p>
+    <w:p>
+      <w:pPr>
+        <w:pStyle w:val="NoSpacing"/>
+      </w:pPr>
+      <w:r>
+        <w:tab/>
+        <w:t xml:space="preserve">auto </w:t>
+      </w:r>
+      <w:proofErr w:type="spellStart"/>
+      <w:r>
+        <w:t>indexOfSubArrayOne</w:t>
+      </w:r>
+      <w:proofErr w:type="spellEnd"/>
+      <w:r>
+        <w:t xml:space="preserve"> = 0, </w:t>
+      </w:r>
+      <w:proofErr w:type="spellStart"/>
+      <w:r>
+        <w:t>indexOfSubArrayTwo</w:t>
+      </w:r>
+      <w:proofErr w:type="spellEnd"/>
+      <w:r>
+        <w:t xml:space="preserve"> = 0;</w:t>
+      </w:r>
+    </w:p>
+    <w:p>
+      <w:pPr>
+        <w:pStyle w:val="NoSpacing"/>
+      </w:pPr>
+      <w:r>
+        <w:tab/>
+        <w:t xml:space="preserve">int </w:t>
+      </w:r>
+      <w:proofErr w:type="spellStart"/>
+      <w:r>
+        <w:t>indexOfMergedArray</w:t>
+      </w:r>
+      <w:proofErr w:type="spellEnd"/>
+      <w:r>
+        <w:t xml:space="preserve"> = left;</w:t>
+      </w:r>
+    </w:p>
+    <w:p>
+      <w:pPr>
+        <w:pStyle w:val="NoSpacing"/>
+        <w:rPr>
+          <w:color w:val="5B9BD5" w:themeColor="accent5"/>
+        </w:rPr>
+      </w:pPr>
+      <w:r>
+        <w:rPr>
+          <w:color w:val="5B9BD5" w:themeColor="accent5"/>
+        </w:rPr>
+        <w:tab/>
+        <w:t xml:space="preserve">// Merge the temp arrays back into </w:t>
+      </w:r>
+      <w:proofErr w:type="gramStart"/>
+      <w:r>
+        <w:rPr>
+          <w:color w:val="5B9BD5" w:themeColor="accent5"/>
+        </w:rPr>
+        <w:t>array[</w:t>
+      </w:r>
+      <w:proofErr w:type="spellStart"/>
+      <w:proofErr w:type="gramEnd"/>
+      <w:r>
+        <w:rPr>
+          <w:color w:val="5B9BD5" w:themeColor="accent5"/>
+        </w:rPr>
+        <w:t>left..right</w:t>
+      </w:r>
+      <w:proofErr w:type="spellEnd"/>
+      <w:r>
+        <w:rPr>
+          <w:color w:val="5B9BD5" w:themeColor="accent5"/>
+        </w:rPr>
+        <w:t>]</w:t>
+      </w:r>
+    </w:p>
+    <w:p>
+      <w:pPr>
+        <w:pStyle w:val="NoSpacing"/>
+      </w:pPr>
+      <w:r>
+        <w:tab/>
+        <w:t>while (</w:t>
+      </w:r>
+      <w:proofErr w:type="spellStart"/>
+      <w:r>
+        <w:t>indexOfSubArrayOne</w:t>
+      </w:r>
+      <w:proofErr w:type="spellEnd"/>
+      <w:r>
+        <w:t xml:space="preserve"> &lt; </w:t>
+      </w:r>
+      <w:proofErr w:type="spellStart"/>
+      <w:r>
+        <w:t>subArrayOne</w:t>
+      </w:r>
+      <w:proofErr w:type="spellEnd"/>
+    </w:p>
+    <w:p>
+      <w:pPr>
+        <w:pStyle w:val="NoSpacing"/>
+      </w:pPr>
+      <w:r>
+        <w:tab/>
+      </w:r>
+      <w:r>
+        <w:tab/>
+        <w:t xml:space="preserve">&amp;&amp; </w:t>
+      </w:r>
+      <w:proofErr w:type="spellStart"/>
+      <w:r>
+        <w:t>indexOfSubArrayTwo</w:t>
+      </w:r>
+      <w:proofErr w:type="spellEnd"/>
+      <w:r>
+        <w:t xml:space="preserve"> &lt; </w:t>
+      </w:r>
+      <w:proofErr w:type="spellStart"/>
+      <w:r>
+        <w:t>subArrayTwo</w:t>
+      </w:r>
+      <w:proofErr w:type="spellEnd"/>
+      <w:r>
+        <w:t>) {</w:t>
+      </w:r>
+    </w:p>
+    <w:p>
+      <w:pPr>
+        <w:pStyle w:val="NoSpacing"/>
+      </w:pPr>
+      <w:r>
+        <w:tab/>
+      </w:r>
+      <w:r>
+        <w:tab/>
+        <w:t>if (</w:t>
+      </w:r>
+      <w:proofErr w:type="spellStart"/>
+      <w:r>
+        <w:t>leftArray</w:t>
+      </w:r>
+      <w:proofErr w:type="spellEnd"/>
+      <w:r>
+        <w:t>[</w:t>
+      </w:r>
+      <w:proofErr w:type="spellStart"/>
+      <w:r>
+        <w:t>indexOfSubArrayOne</w:t>
+      </w:r>
+      <w:proofErr w:type="spellEnd"/>
+      <w:r>
+        <w:t>]</w:t>
+      </w:r>
+    </w:p>
+    <w:p>
+      <w:pPr>
+        <w:pStyle w:val="NoSpacing"/>
+      </w:pPr>
+      <w:r>
+        <w:tab/>
+      </w:r>
+      <w:r>
+        <w:tab/>
+      </w:r>
+      <w:r>
+        <w:tab/>
+        <w:t xml:space="preserve">&lt;= </w:t>
+      </w:r>
+      <w:proofErr w:type="spellStart"/>
+      <w:r>
+        <w:t>rightArray</w:t>
+      </w:r>
+      <w:proofErr w:type="spellEnd"/>
+      <w:r>
+        <w:t>[</w:t>
+      </w:r>
+      <w:proofErr w:type="spellStart"/>
+      <w:r>
+        <w:t>indexOfSubArrayTwo</w:t>
+      </w:r>
+      <w:proofErr w:type="spellEnd"/>
+      <w:r>
+        <w:t>]) {</w:t>
+      </w:r>
+    </w:p>
+    <w:p>
+      <w:pPr>
+        <w:pStyle w:val="NoSpacing"/>
+      </w:pPr>
+      <w:r>
+        <w:tab/>
+      </w:r>
+      <w:r>
+        <w:tab/>
+      </w:r>
+      <w:r>
+        <w:tab/>
+        <w:t>array[</w:t>
+      </w:r>
+      <w:proofErr w:type="spellStart"/>
+      <w:r>
+        <w:t>indexOfMergedArray</w:t>
+      </w:r>
+      <w:proofErr w:type="spellEnd"/>
+      <w:r>
+        <w:t>]</w:t>
+      </w:r>
+    </w:p>
+    <w:p>
+      <w:pPr>
+        <w:pStyle w:val="NoSpacing"/>
+      </w:pPr>
+      <w:r>
+        <w:tab/>
+      </w:r>
+      <w:r>
+        <w:tab/>
+      </w:r>
+      <w:r>
+        <w:tab/>
+      </w:r>
+      <w:r>
+        <w:tab/>
+        <w:t xml:space="preserve">= </w:t>
+      </w:r>
+      <w:proofErr w:type="spellStart"/>
+      <w:r>
+        <w:t>leftArray</w:t>
+      </w:r>
+      <w:proofErr w:type="spellEnd"/>
+      <w:r>
+        <w:t>[</w:t>
+      </w:r>
+      <w:proofErr w:type="spellStart"/>
+      <w:r>
+        <w:t>indexOfSubArrayOne</w:t>
+      </w:r>
+      <w:proofErr w:type="spellEnd"/>
+      <w:r>
+        <w:t>];</w:t>
+      </w:r>
+    </w:p>
+    <w:p>
+      <w:pPr>
+        <w:pStyle w:val="NoSpacing"/>
+      </w:pPr>
+      <w:r>
+        <w:tab/>
+      </w:r>
+      <w:r>
+        <w:tab/>
+      </w:r>
+      <w:r>
+        <w:tab/>
+      </w:r>
+      <w:proofErr w:type="spellStart"/>
+      <w:r>
+        <w:t>indexOfSubArrayOne</w:t>
+      </w:r>
+      <w:proofErr w:type="spellEnd"/>
+      <w:r>
+        <w:t>++;</w:t>
+      </w:r>
+    </w:p>
+    <w:p>
+      <w:pPr>
+        <w:pStyle w:val="NoSpacing"/>
+      </w:pPr>
       <w:r>
         <w:tab/>
       </w:r>
@@ -800,6 +2522,97 @@
       </w:r>
       <w:r>
         <w:tab/>
+        <w:t>else {</w:t>
+      </w:r>
+    </w:p>
+    <w:p>
+      <w:pPr>
+        <w:pStyle w:val="NoSpacing"/>
+      </w:pPr>
+      <w:r>
+        <w:tab/>
+      </w:r>
+      <w:r>
+        <w:tab/>
+      </w:r>
+      <w:r>
+        <w:tab/>
+        <w:t>array[</w:t>
+      </w:r>
+      <w:proofErr w:type="spellStart"/>
+      <w:r>
+        <w:t>indexOfMergedArray</w:t>
+      </w:r>
+      <w:proofErr w:type="spellEnd"/>
+      <w:r>
+        <w:t>]</w:t>
+      </w:r>
+    </w:p>
+    <w:p>
+      <w:pPr>
+        <w:pStyle w:val="NoSpacing"/>
+      </w:pPr>
+      <w:r>
+        <w:tab/>
+      </w:r>
+      <w:r>
+        <w:tab/>
+      </w:r>
+      <w:r>
+        <w:tab/>
+      </w:r>
+      <w:r>
+        <w:tab/>
+        <w:t xml:space="preserve">= </w:t>
+      </w:r>
+      <w:proofErr w:type="spellStart"/>
+      <w:r>
+        <w:t>rightArray</w:t>
+      </w:r>
+      <w:proofErr w:type="spellEnd"/>
+      <w:r>
+        <w:t>[</w:t>
+      </w:r>
+      <w:proofErr w:type="spellStart"/>
+      <w:r>
+        <w:t>indexOfSubArrayTwo</w:t>
+      </w:r>
+      <w:proofErr w:type="spellEnd"/>
+      <w:r>
+        <w:t>];</w:t>
+      </w:r>
+    </w:p>
+    <w:p>
+      <w:pPr>
+        <w:pStyle w:val="NoSpacing"/>
+      </w:pPr>
+      <w:r>
+        <w:tab/>
+      </w:r>
+      <w:r>
+        <w:tab/>
+      </w:r>
+      <w:r>
+        <w:tab/>
+      </w:r>
+      <w:proofErr w:type="spellStart"/>
+      <w:r>
+        <w:t>indexOfSubArrayTwo</w:t>
+      </w:r>
+      <w:proofErr w:type="spellEnd"/>
+      <w:r>
+        <w:t>++;</w:t>
+      </w:r>
+    </w:p>
+    <w:p>
+      <w:pPr>
+        <w:pStyle w:val="NoSpacing"/>
+      </w:pPr>
+      <w:r>
+        <w:tab/>
+      </w:r>
+      <w:r>
+        <w:tab/>
         <w:t>}</w:t>
       </w:r>
     </w:p>
@@ -807,73 +2620,19 @@
       <w:pPr>
         <w:pStyle w:val="NoSpacing"/>
       </w:pPr>
-    </w:p>
-    <w:p>
-      <w:pPr>
-        <w:pStyle w:val="NoSpacing"/>
-        <w:rPr>
-          <w:color w:val="5B9BD5" w:themeColor="accent5"/>
-        </w:rPr>
-      </w:pPr>
-      <w:r>
-        <w:tab/>
-      </w:r>
-      <w:r>
-        <w:tab/>
-      </w:r>
-      <w:r>
-        <w:rPr>
-          <w:color w:val="5B9BD5" w:themeColor="accent5"/>
-        </w:rPr>
-        <w:t>// If no two elements were swapped</w:t>
-      </w:r>
-    </w:p>
-    <w:p>
-      <w:pPr>
-        <w:pStyle w:val="NoSpacing"/>
-        <w:rPr>
-          <w:color w:val="5B9BD5" w:themeColor="accent5"/>
-        </w:rPr>
-      </w:pPr>
-      <w:r>
-        <w:rPr>
-          <w:color w:val="5B9BD5" w:themeColor="accent5"/>
-        </w:rPr>
-        <w:tab/>
-      </w:r>
-      <w:r>
-        <w:rPr>
-          <w:color w:val="5B9BD5" w:themeColor="accent5"/>
-        </w:rPr>
-        <w:tab/>
-        <w:t>// by inner loop, then break</w:t>
-      </w:r>
-    </w:p>
-    <w:p>
-      <w:pPr>
-        <w:pStyle w:val="NoSpacing"/>
-      </w:pPr>
-      <w:r>
-        <w:tab/>
-      </w:r>
-      <w:r>
-        <w:tab/>
-        <w:t>if (swapped == false)</w:t>
-      </w:r>
-    </w:p>
-    <w:p>
-      <w:pPr>
-        <w:pStyle w:val="NoSpacing"/>
-      </w:pPr>
-      <w:r>
-        <w:tab/>
-      </w:r>
-      <w:r>
-        <w:tab/>
-      </w:r>
-      <w:r>
-        <w:tab/>
-        <w:t>break;</w:t>
+      <w:r>
+        <w:tab/>
+      </w:r>
+      <w:r>
+        <w:tab/>
+      </w:r>
+      <w:proofErr w:type="spellStart"/>
+      <w:r>
+        <w:t>indexOfMergedArray</w:t>
+      </w:r>
+      <w:proofErr w:type="spellEnd"/>
+      <w:r>
+        <w:t>++;</w:t>
       </w:r>
     </w:p>
     <w:p>
@@ -889,14 +2648,587 @@
       <w:pPr>
         <w:pStyle w:val="NoSpacing"/>
       </w:pPr>
-      <w:r>
+    </w:p>
+    <w:p>
+      <w:pPr>
+        <w:pStyle w:val="NoSpacing"/>
+        <w:rPr>
+          <w:color w:val="5B9BD5" w:themeColor="accent5"/>
+        </w:rPr>
+      </w:pPr>
+      <w:r>
+        <w:rPr>
+          <w:color w:val="5B9BD5" w:themeColor="accent5"/>
+        </w:rPr>
+        <w:tab/>
+        <w:t>// Copy the remaining elements of</w:t>
+      </w:r>
+    </w:p>
+    <w:p>
+      <w:pPr>
+        <w:pStyle w:val="NoSpacing"/>
+        <w:rPr>
+          <w:color w:val="5B9BD5" w:themeColor="accent5"/>
+        </w:rPr>
+      </w:pPr>
+      <w:r>
+        <w:rPr>
+          <w:color w:val="5B9BD5" w:themeColor="accent5"/>
+        </w:rPr>
+        <w:tab/>
+        <w:t xml:space="preserve">// </w:t>
+      </w:r>
+      <w:proofErr w:type="gramStart"/>
+      <w:r>
+        <w:rPr>
+          <w:color w:val="5B9BD5" w:themeColor="accent5"/>
+        </w:rPr>
+        <w:t>left[</w:t>
+      </w:r>
+      <w:proofErr w:type="gramEnd"/>
+      <w:r>
+        <w:rPr>
+          <w:color w:val="5B9BD5" w:themeColor="accent5"/>
+        </w:rPr>
+        <w:t>], if there are any</w:t>
+      </w:r>
+    </w:p>
+    <w:p>
+      <w:pPr>
+        <w:pStyle w:val="NoSpacing"/>
+      </w:pPr>
+      <w:r>
+        <w:tab/>
+        <w:t>while (</w:t>
+      </w:r>
+      <w:proofErr w:type="spellStart"/>
+      <w:r>
+        <w:t>indexOfSubArrayOne</w:t>
+      </w:r>
+      <w:proofErr w:type="spellEnd"/>
+      <w:r>
+        <w:t xml:space="preserve"> &lt; </w:t>
+      </w:r>
+      <w:proofErr w:type="spellStart"/>
+      <w:r>
+        <w:t>subArrayOne</w:t>
+      </w:r>
+      <w:proofErr w:type="spellEnd"/>
+      <w:r>
+        <w:t>) {</w:t>
+      </w:r>
+    </w:p>
+    <w:p>
+      <w:pPr>
+        <w:pStyle w:val="NoSpacing"/>
+      </w:pPr>
+      <w:r>
+        <w:tab/>
+      </w:r>
+      <w:r>
+        <w:tab/>
+        <w:t>array[</w:t>
+      </w:r>
+      <w:proofErr w:type="spellStart"/>
+      <w:r>
+        <w:t>indexOfMergedArray</w:t>
+      </w:r>
+      <w:proofErr w:type="spellEnd"/>
+      <w:r>
+        <w:t>]</w:t>
+      </w:r>
+    </w:p>
+    <w:p>
+      <w:pPr>
+        <w:pStyle w:val="NoSpacing"/>
+      </w:pPr>
+      <w:r>
+        <w:tab/>
+      </w:r>
+      <w:r>
+        <w:tab/>
+      </w:r>
+      <w:r>
+        <w:tab/>
+        <w:t xml:space="preserve">= </w:t>
+      </w:r>
+      <w:proofErr w:type="spellStart"/>
+      <w:r>
+        <w:t>leftArray</w:t>
+      </w:r>
+      <w:proofErr w:type="spellEnd"/>
+      <w:r>
+        <w:t>[</w:t>
+      </w:r>
+      <w:proofErr w:type="spellStart"/>
+      <w:r>
+        <w:t>indexOfSubArrayOne</w:t>
+      </w:r>
+      <w:proofErr w:type="spellEnd"/>
+      <w:r>
+        <w:t>];</w:t>
+      </w:r>
+    </w:p>
+    <w:p>
+      <w:pPr>
+        <w:pStyle w:val="NoSpacing"/>
+      </w:pPr>
+      <w:r>
+        <w:tab/>
+      </w:r>
+      <w:r>
+        <w:tab/>
+      </w:r>
+      <w:proofErr w:type="spellStart"/>
+      <w:r>
+        <w:t>indexOfSubArrayOne</w:t>
+      </w:r>
+      <w:proofErr w:type="spellEnd"/>
+      <w:r>
+        <w:t>++;</w:t>
+      </w:r>
+    </w:p>
+    <w:p>
+      <w:pPr>
+        <w:pStyle w:val="NoSpacing"/>
+      </w:pPr>
+      <w:r>
+        <w:tab/>
+      </w:r>
+      <w:r>
+        <w:tab/>
+      </w:r>
+      <w:proofErr w:type="spellStart"/>
+      <w:r>
+        <w:t>indexOfMergedArray</w:t>
+      </w:r>
+      <w:proofErr w:type="spellEnd"/>
+      <w:r>
+        <w:t>++;</w:t>
+      </w:r>
+    </w:p>
+    <w:p>
+      <w:pPr>
+        <w:pStyle w:val="NoSpacing"/>
+      </w:pPr>
+      <w:r>
+        <w:tab/>
         <w:t>}</w:t>
       </w:r>
     </w:p>
     <w:p>
       <w:pPr>
         <w:pStyle w:val="NoSpacing"/>
-      </w:pPr>
+        <w:rPr>
+          <w:color w:val="5B9BD5" w:themeColor="accent5"/>
+        </w:rPr>
+      </w:pPr>
+      <w:r>
+        <w:tab/>
+      </w:r>
+      <w:r>
+        <w:rPr>
+          <w:color w:val="5B9BD5" w:themeColor="accent5"/>
+        </w:rPr>
+        <w:t>// Copy the remaining elements of</w:t>
+      </w:r>
+    </w:p>
+    <w:p>
+      <w:pPr>
+        <w:pStyle w:val="NoSpacing"/>
+        <w:rPr>
+          <w:color w:val="5B9BD5" w:themeColor="accent5"/>
+        </w:rPr>
+      </w:pPr>
+      <w:r>
+        <w:rPr>
+          <w:color w:val="5B9BD5" w:themeColor="accent5"/>
+        </w:rPr>
+        <w:tab/>
+        <w:t xml:space="preserve">// </w:t>
+      </w:r>
+      <w:proofErr w:type="gramStart"/>
+      <w:r>
+        <w:rPr>
+          <w:color w:val="5B9BD5" w:themeColor="accent5"/>
+        </w:rPr>
+        <w:t>right[</w:t>
+      </w:r>
+      <w:proofErr w:type="gramEnd"/>
+      <w:r>
+        <w:rPr>
+          <w:color w:val="5B9BD5" w:themeColor="accent5"/>
+        </w:rPr>
+        <w:t>], if there are any</w:t>
+      </w:r>
+    </w:p>
+    <w:p>
+      <w:pPr>
+        <w:pStyle w:val="NoSpacing"/>
+      </w:pPr>
+      <w:r>
+        <w:tab/>
+        <w:t>while (</w:t>
+      </w:r>
+      <w:proofErr w:type="spellStart"/>
+      <w:r>
+        <w:t>indexOfSubArrayTwo</w:t>
+      </w:r>
+      <w:proofErr w:type="spellEnd"/>
+      <w:r>
+        <w:t xml:space="preserve"> &lt; </w:t>
+      </w:r>
+      <w:proofErr w:type="spellStart"/>
+      <w:r>
+        <w:t>subArrayTwo</w:t>
+      </w:r>
+      <w:proofErr w:type="spellEnd"/>
+      <w:r>
+        <w:t>) {</w:t>
+      </w:r>
+    </w:p>
+    <w:p>
+      <w:pPr>
+        <w:pStyle w:val="NoSpacing"/>
+      </w:pPr>
+      <w:r>
+        <w:tab/>
+      </w:r>
+      <w:r>
+        <w:tab/>
+        <w:t>array[</w:t>
+      </w:r>
+      <w:proofErr w:type="spellStart"/>
+      <w:r>
+        <w:t>indexOfMergedArray</w:t>
+      </w:r>
+      <w:proofErr w:type="spellEnd"/>
+      <w:r>
+        <w:t>]</w:t>
+      </w:r>
+    </w:p>
+    <w:p>
+      <w:pPr>
+        <w:pStyle w:val="NoSpacing"/>
+      </w:pPr>
+      <w:r>
+        <w:tab/>
+      </w:r>
+      <w:r>
+        <w:tab/>
+      </w:r>
+      <w:r>
+        <w:tab/>
+        <w:t xml:space="preserve">= </w:t>
+      </w:r>
+      <w:proofErr w:type="spellStart"/>
+      <w:r>
+        <w:t>rightArray</w:t>
+      </w:r>
+      <w:proofErr w:type="spellEnd"/>
+      <w:r>
+        <w:t>[</w:t>
+      </w:r>
+      <w:proofErr w:type="spellStart"/>
+      <w:r>
+        <w:t>indexOfSubArrayTwo</w:t>
+      </w:r>
+      <w:proofErr w:type="spellEnd"/>
+      <w:r>
+        <w:t>];</w:t>
+      </w:r>
+    </w:p>
+    <w:p>
+      <w:pPr>
+        <w:pStyle w:val="NoSpacing"/>
+      </w:pPr>
+      <w:r>
+        <w:tab/>
+      </w:r>
+      <w:r>
+        <w:tab/>
+      </w:r>
+      <w:proofErr w:type="spellStart"/>
+      <w:r>
+        <w:t>indexOfSubArrayTwo</w:t>
+      </w:r>
+      <w:proofErr w:type="spellEnd"/>
+      <w:r>
+        <w:t>++;</w:t>
+      </w:r>
+    </w:p>
+    <w:p>
+      <w:pPr>
+        <w:pStyle w:val="NoSpacing"/>
+      </w:pPr>
+      <w:r>
+        <w:tab/>
+      </w:r>
+      <w:r>
+        <w:tab/>
+      </w:r>
+      <w:proofErr w:type="spellStart"/>
+      <w:r>
+        <w:t>indexOfMergedArray</w:t>
+      </w:r>
+      <w:proofErr w:type="spellEnd"/>
+      <w:r>
+        <w:t>++;</w:t>
+      </w:r>
+    </w:p>
+    <w:p>
+      <w:pPr>
+        <w:pStyle w:val="NoSpacing"/>
+      </w:pPr>
+      <w:r>
+        <w:tab/>
+        <w:t>}</w:t>
+      </w:r>
+    </w:p>
+    <w:p>
+      <w:pPr>
+        <w:pStyle w:val="NoSpacing"/>
+      </w:pPr>
+      <w:r>
+        <w:tab/>
+      </w:r>
+      <w:proofErr w:type="gramStart"/>
+      <w:r>
+        <w:t>delete[</w:t>
+      </w:r>
+      <w:proofErr w:type="gramEnd"/>
+      <w:r>
+        <w:t xml:space="preserve">] </w:t>
+      </w:r>
+      <w:proofErr w:type="spellStart"/>
+      <w:r>
+        <w:t>leftArray</w:t>
+      </w:r>
+      <w:proofErr w:type="spellEnd"/>
+      <w:r>
+        <w:t>;</w:t>
+      </w:r>
+    </w:p>
+    <w:p>
+      <w:pPr>
+        <w:pStyle w:val="NoSpacing"/>
+      </w:pPr>
+      <w:r>
+        <w:tab/>
+      </w:r>
+      <w:proofErr w:type="gramStart"/>
+      <w:r>
+        <w:t>delete[</w:t>
+      </w:r>
+      <w:proofErr w:type="gramEnd"/>
+      <w:r>
+        <w:t xml:space="preserve">] </w:t>
+      </w:r>
+      <w:proofErr w:type="spellStart"/>
+      <w:r>
+        <w:t>rightArray</w:t>
+      </w:r>
+      <w:proofErr w:type="spellEnd"/>
+      <w:r>
+        <w:t>;</w:t>
+      </w:r>
+    </w:p>
+    <w:p>
+      <w:pPr>
+        <w:pStyle w:val="NoSpacing"/>
+      </w:pPr>
+      <w:r>
+        <w:t>}</w:t>
+      </w:r>
+    </w:p>
+    <w:p>
+      <w:pPr>
+        <w:pStyle w:val="NoSpacing"/>
+        <w:rPr>
+          <w:color w:val="5B9BD5" w:themeColor="accent5"/>
+        </w:rPr>
+      </w:pPr>
+      <w:r>
+        <w:rPr>
+          <w:color w:val="5B9BD5" w:themeColor="accent5"/>
+        </w:rPr>
+        <w:t>// begin is for left index and end is right index</w:t>
+      </w:r>
+    </w:p>
+    <w:p>
+      <w:pPr>
+        <w:pStyle w:val="NoSpacing"/>
+        <w:rPr>
+          <w:color w:val="5B9BD5" w:themeColor="accent5"/>
+        </w:rPr>
+      </w:pPr>
+      <w:r>
+        <w:rPr>
+          <w:color w:val="5B9BD5" w:themeColor="accent5"/>
+        </w:rPr>
+        <w:t xml:space="preserve">// of the sub-array of </w:t>
+      </w:r>
+      <w:proofErr w:type="spellStart"/>
+      <w:r>
+        <w:rPr>
+          <w:color w:val="5B9BD5" w:themeColor="accent5"/>
+        </w:rPr>
+        <w:t>arr</w:t>
+      </w:r>
+      <w:proofErr w:type="spellEnd"/>
+      <w:r>
+        <w:rPr>
+          <w:color w:val="5B9BD5" w:themeColor="accent5"/>
+        </w:rPr>
+        <w:t xml:space="preserve"> to be sorted</w:t>
+      </w:r>
+    </w:p>
+    <w:p>
+      <w:pPr>
+        <w:pStyle w:val="NoSpacing"/>
+      </w:pPr>
+      <w:r>
+        <w:t xml:space="preserve">void </w:t>
+      </w:r>
+      <w:proofErr w:type="spellStart"/>
+      <w:proofErr w:type="gramStart"/>
+      <w:r>
+        <w:rPr>
+          <w:color w:val="FF0000"/>
+        </w:rPr>
+        <w:t>mergeSort</w:t>
+      </w:r>
+      <w:proofErr w:type="spellEnd"/>
+      <w:r>
+        <w:t>(</w:t>
+      </w:r>
+      <w:proofErr w:type="gramEnd"/>
+      <w:r>
+        <w:t>int array[], int const begin, int const end)</w:t>
+      </w:r>
+    </w:p>
+    <w:p>
+      <w:pPr>
+        <w:pStyle w:val="NoSpacing"/>
+      </w:pPr>
+      <w:r>
+        <w:t>{</w:t>
+      </w:r>
+    </w:p>
+    <w:p>
+      <w:pPr>
+        <w:pStyle w:val="NoSpacing"/>
+      </w:pPr>
+      <w:r>
+        <w:tab/>
+        <w:t>if (begin &gt;= end)</w:t>
+      </w:r>
+    </w:p>
+    <w:p>
+      <w:pPr>
+        <w:pStyle w:val="NoSpacing"/>
+      </w:pPr>
+      <w:r>
+        <w:tab/>
+      </w:r>
+      <w:r>
+        <w:tab/>
+        <w:t>return;</w:t>
+      </w:r>
+    </w:p>
+    <w:p>
+      <w:pPr>
+        <w:pStyle w:val="NoSpacing"/>
+      </w:pPr>
+    </w:p>
+    <w:p>
+      <w:pPr>
+        <w:pStyle w:val="NoSpacing"/>
+      </w:pPr>
+      <w:r>
+        <w:tab/>
+        <w:t>int mid = begin + (end - begin) / 2;</w:t>
+      </w:r>
+    </w:p>
+    <w:p>
+      <w:pPr>
+        <w:pStyle w:val="NoSpacing"/>
+      </w:pPr>
+      <w:r>
+        <w:tab/>
+      </w:r>
+      <w:proofErr w:type="spellStart"/>
+      <w:proofErr w:type="gramStart"/>
+      <w:r>
+        <w:t>mergeSort</w:t>
+      </w:r>
+      <w:proofErr w:type="spellEnd"/>
+      <w:r>
+        <w:t>(</w:t>
+      </w:r>
+      <w:proofErr w:type="gramEnd"/>
+      <w:r>
+        <w:t>array, begin, mid);</w:t>
+      </w:r>
+    </w:p>
+    <w:p>
+      <w:pPr>
+        <w:pStyle w:val="NoSpacing"/>
+      </w:pPr>
+      <w:r>
+        <w:tab/>
+      </w:r>
+      <w:proofErr w:type="spellStart"/>
+      <w:proofErr w:type="gramStart"/>
+      <w:r>
+        <w:t>mergeSort</w:t>
+      </w:r>
+      <w:proofErr w:type="spellEnd"/>
+      <w:r>
+        <w:t>(</w:t>
+      </w:r>
+      <w:proofErr w:type="gramEnd"/>
+      <w:r>
+        <w:t>array, mid + 1, end);</w:t>
+      </w:r>
+    </w:p>
+    <w:p>
+      <w:pPr>
+        <w:pStyle w:val="NoSpacing"/>
+      </w:pPr>
+      <w:r>
+        <w:tab/>
+      </w:r>
+      <w:proofErr w:type="gramStart"/>
+      <w:r>
+        <w:t>merge(</w:t>
+      </w:r>
+      <w:proofErr w:type="gramEnd"/>
+      <w:r>
+        <w:t>array, begin, mid, end);</w:t>
+      </w:r>
+    </w:p>
+    <w:p>
+      <w:pPr>
+        <w:pStyle w:val="NoSpacing"/>
+      </w:pPr>
+      <w:r>
+        <w:t>}</w:t>
+      </w:r>
+    </w:p>
+    <w:p>
+      <w:pPr>
+        <w:pStyle w:val="NoSpacing"/>
+        <w:rPr>
+          <w:color w:val="5B9BD5" w:themeColor="accent5"/>
+        </w:rPr>
+      </w:pPr>
+      <w:r>
+        <w:rPr>
+          <w:color w:val="5B9BD5" w:themeColor="accent5"/>
+        </w:rPr>
+        <w:t>// UTILITY FUNCTIONS</w:t>
+      </w:r>
     </w:p>
     <w:p>
       <w:pPr>
@@ -919,14 +3251,21 @@
       <w:r>
         <w:t xml:space="preserve">void </w:t>
       </w:r>
+      <w:proofErr w:type="spellStart"/>
+      <w:proofErr w:type="gramStart"/>
       <w:r>
         <w:rPr>
           <w:color w:val="FF0000"/>
         </w:rPr>
         <w:t>printArray</w:t>
       </w:r>
-      <w:r>
-        <w:t>(int arr[], int size)</w:t>
+      <w:proofErr w:type="spellEnd"/>
+      <w:r>
+        <w:t>(</w:t>
+      </w:r>
+      <w:proofErr w:type="gramEnd"/>
+      <w:r>
+        <w:t>int A[], int size)</w:t>
       </w:r>
     </w:p>
     <w:p>
@@ -943,28 +3282,82 @@
       </w:pPr>
       <w:r>
         <w:tab/>
-        <w:t>int i;</w:t>
-      </w:r>
-    </w:p>
-    <w:p>
-      <w:pPr>
-        <w:pStyle w:val="NoSpacing"/>
-      </w:pPr>
-      <w:r>
-        <w:tab/>
-        <w:t>for (i = 0; i &lt; size; i++)</w:t>
-      </w:r>
-    </w:p>
-    <w:p>
-      <w:pPr>
-        <w:pStyle w:val="NoSpacing"/>
-      </w:pPr>
-      <w:r>
-        <w:tab/>
-      </w:r>
-      <w:r>
-        <w:tab/>
-        <w:t>cout &lt;&lt; " " &lt;&lt; arr[i];</w:t>
+        <w:t xml:space="preserve">for (int </w:t>
+      </w:r>
+      <w:proofErr w:type="spellStart"/>
+      <w:r>
+        <w:t>i</w:t>
+      </w:r>
+      <w:proofErr w:type="spellEnd"/>
+      <w:r>
+        <w:t xml:space="preserve"> = 0; </w:t>
+      </w:r>
+      <w:proofErr w:type="spellStart"/>
+      <w:r>
+        <w:t>i</w:t>
+      </w:r>
+      <w:proofErr w:type="spellEnd"/>
+      <w:r>
+        <w:t xml:space="preserve"> &lt; size; </w:t>
+      </w:r>
+      <w:proofErr w:type="spellStart"/>
+      <w:r>
+        <w:t>i</w:t>
+      </w:r>
+      <w:proofErr w:type="spellEnd"/>
+      <w:r>
+        <w:t>++)</w:t>
+      </w:r>
+    </w:p>
+    <w:p>
+      <w:pPr>
+        <w:pStyle w:val="NoSpacing"/>
+      </w:pPr>
+      <w:r>
+        <w:tab/>
+      </w:r>
+      <w:r>
+        <w:tab/>
+      </w:r>
+      <w:proofErr w:type="spellStart"/>
+      <w:r>
+        <w:t>cout</w:t>
+      </w:r>
+      <w:proofErr w:type="spellEnd"/>
+      <w:r>
+        <w:t xml:space="preserve"> &lt;&lt; A[</w:t>
+      </w:r>
+      <w:proofErr w:type="spellStart"/>
+      <w:r>
+        <w:t>i</w:t>
+      </w:r>
+      <w:proofErr w:type="spellEnd"/>
+      <w:r>
+        <w:t>] &lt;&lt; " ";</w:t>
+      </w:r>
+    </w:p>
+    <w:p>
+      <w:pPr>
+        <w:pStyle w:val="NoSpacing"/>
+      </w:pPr>
+      <w:r>
+        <w:tab/>
+      </w:r>
+      <w:proofErr w:type="spellStart"/>
+      <w:r>
+        <w:t>cout</w:t>
+      </w:r>
+      <w:proofErr w:type="spellEnd"/>
+      <w:r>
+        <w:t xml:space="preserve"> &lt;&lt; </w:t>
+      </w:r>
+      <w:proofErr w:type="spellStart"/>
+      <w:r>
+        <w:t>endl</w:t>
+      </w:r>
+      <w:proofErr w:type="spellEnd"/>
+      <w:r>
+        <w:t>;</w:t>
       </w:r>
     </w:p>
     <w:p>
@@ -983,20 +3376,6 @@
     <w:p>
       <w:pPr>
         <w:pStyle w:val="NoSpacing"/>
-        <w:rPr>
-          <w:color w:val="5B9BD5" w:themeColor="accent5"/>
-        </w:rPr>
-      </w:pPr>
-      <w:r>
-        <w:rPr>
-          <w:color w:val="5B9BD5" w:themeColor="accent5"/>
-        </w:rPr>
-        <w:t>// Driver program to test above functions</w:t>
-      </w:r>
-    </w:p>
-    <w:p>
-      <w:pPr>
-        <w:pStyle w:val="NoSpacing"/>
       </w:pPr>
       <w:r>
         <w:t>int</w:t>
@@ -1005,10 +3384,21 @@
         <w:rPr>
           <w:color w:val="FF0000"/>
         </w:rPr>
-        <w:t xml:space="preserve"> main</w:t>
-      </w:r>
-      <w:r>
-        <w:t>()</w:t>
+        <w:t xml:space="preserve"> </w:t>
+      </w:r>
+      <w:proofErr w:type="gramStart"/>
+      <w:r>
+        <w:rPr>
+          <w:color w:val="FF0000"/>
+        </w:rPr>
+        <w:t>main</w:t>
+      </w:r>
+      <w:r>
+        <w:t>(</w:t>
+      </w:r>
+      <w:proofErr w:type="gramEnd"/>
+      <w:r>
+        <w:t>)</w:t>
       </w:r>
     </w:p>
     <w:p>
@@ -1025,43 +3415,231 @@
       </w:pPr>
       <w:r>
         <w:tab/>
-        <w:t>int arr[] = { 64, 34, 25, 12, 22, 11, 90 };</w:t>
-      </w:r>
-    </w:p>
-    <w:p>
-      <w:pPr>
-        <w:pStyle w:val="NoSpacing"/>
-      </w:pPr>
-      <w:r>
-        <w:tab/>
-        <w:t>int N = sizeof(arr) / sizeof(arr[0]);</w:t>
-      </w:r>
-    </w:p>
-    <w:p>
-      <w:pPr>
-        <w:pStyle w:val="NoSpacing"/>
-      </w:pPr>
-      <w:r>
-        <w:tab/>
-        <w:t>bubbleSort(arr, N);</w:t>
-      </w:r>
-    </w:p>
-    <w:p>
-      <w:pPr>
-        <w:pStyle w:val="NoSpacing"/>
-      </w:pPr>
-      <w:r>
-        <w:tab/>
-        <w:t>cout &lt;&lt; "Sorted array: \n";</w:t>
-      </w:r>
-    </w:p>
-    <w:p>
-      <w:pPr>
-        <w:pStyle w:val="NoSpacing"/>
-      </w:pPr>
-      <w:r>
-        <w:tab/>
-        <w:t>printArray(arr, N);</w:t>
+        <w:t xml:space="preserve">int </w:t>
+      </w:r>
+      <w:proofErr w:type="spellStart"/>
+      <w:proofErr w:type="gramStart"/>
+      <w:r>
+        <w:t>arr</w:t>
+      </w:r>
+      <w:proofErr w:type="spellEnd"/>
+      <w:r>
+        <w:t>[</w:t>
+      </w:r>
+      <w:proofErr w:type="gramEnd"/>
+      <w:r>
+        <w:t>] = { 12, 11, 13, 5, 6, 7 };</w:t>
+      </w:r>
+    </w:p>
+    <w:p>
+      <w:pPr>
+        <w:pStyle w:val="NoSpacing"/>
+      </w:pPr>
+      <w:r>
+        <w:tab/>
+        <w:t xml:space="preserve">int </w:t>
+      </w:r>
+      <w:proofErr w:type="spellStart"/>
+      <w:r>
+        <w:t>arr_size</w:t>
+      </w:r>
+      <w:proofErr w:type="spellEnd"/>
+      <w:r>
+        <w:t xml:space="preserve"> = </w:t>
+      </w:r>
+      <w:proofErr w:type="spellStart"/>
+      <w:r>
+        <w:t>sizeof</w:t>
+      </w:r>
+      <w:proofErr w:type="spellEnd"/>
+      <w:r>
+        <w:t>(</w:t>
+      </w:r>
+      <w:proofErr w:type="spellStart"/>
+      <w:r>
+        <w:t>arr</w:t>
+      </w:r>
+      <w:proofErr w:type="spellEnd"/>
+      <w:r>
+        <w:t xml:space="preserve">) / </w:t>
+      </w:r>
+      <w:proofErr w:type="spellStart"/>
+      <w:r>
+        <w:t>sizeof</w:t>
+      </w:r>
+      <w:proofErr w:type="spellEnd"/>
+      <w:r>
+        <w:t>(</w:t>
+      </w:r>
+      <w:proofErr w:type="spellStart"/>
+      <w:proofErr w:type="gramStart"/>
+      <w:r>
+        <w:t>arr</w:t>
+      </w:r>
+      <w:proofErr w:type="spellEnd"/>
+      <w:r>
+        <w:t>[</w:t>
+      </w:r>
+      <w:proofErr w:type="gramEnd"/>
+      <w:r>
+        <w:t>0]);</w:t>
+      </w:r>
+    </w:p>
+    <w:p>
+      <w:pPr>
+        <w:pStyle w:val="NoSpacing"/>
+      </w:pPr>
+    </w:p>
+    <w:p>
+      <w:pPr>
+        <w:pStyle w:val="NoSpacing"/>
+      </w:pPr>
+      <w:r>
+        <w:tab/>
+      </w:r>
+      <w:proofErr w:type="spellStart"/>
+      <w:r>
+        <w:t>cout</w:t>
+      </w:r>
+      <w:proofErr w:type="spellEnd"/>
+      <w:r>
+        <w:t xml:space="preserve"> &lt;&lt; "Given array is \n";</w:t>
+      </w:r>
+    </w:p>
+    <w:p>
+      <w:pPr>
+        <w:pStyle w:val="NoSpacing"/>
+      </w:pPr>
+      <w:r>
+        <w:tab/>
+      </w:r>
+      <w:proofErr w:type="spellStart"/>
+      <w:proofErr w:type="gramStart"/>
+      <w:r>
+        <w:t>printArray</w:t>
+      </w:r>
+      <w:proofErr w:type="spellEnd"/>
+      <w:r>
+        <w:t>(</w:t>
+      </w:r>
+      <w:proofErr w:type="spellStart"/>
+      <w:proofErr w:type="gramEnd"/>
+      <w:r>
+        <w:t>arr</w:t>
+      </w:r>
+      <w:proofErr w:type="spellEnd"/>
+      <w:r>
+        <w:t xml:space="preserve">, </w:t>
+      </w:r>
+      <w:proofErr w:type="spellStart"/>
+      <w:r>
+        <w:t>arr_size</w:t>
+      </w:r>
+      <w:proofErr w:type="spellEnd"/>
+      <w:r>
+        <w:t>);</w:t>
+      </w:r>
+    </w:p>
+    <w:p>
+      <w:pPr>
+        <w:pStyle w:val="NoSpacing"/>
+      </w:pPr>
+    </w:p>
+    <w:p>
+      <w:pPr>
+        <w:pStyle w:val="NoSpacing"/>
+      </w:pPr>
+      <w:r>
+        <w:tab/>
+      </w:r>
+      <w:proofErr w:type="spellStart"/>
+      <w:proofErr w:type="gramStart"/>
+      <w:r>
+        <w:t>mergeSort</w:t>
+      </w:r>
+      <w:proofErr w:type="spellEnd"/>
+      <w:r>
+        <w:t>(</w:t>
+      </w:r>
+      <w:proofErr w:type="spellStart"/>
+      <w:proofErr w:type="gramEnd"/>
+      <w:r>
+        <w:t>arr</w:t>
+      </w:r>
+      <w:proofErr w:type="spellEnd"/>
+      <w:r>
+        <w:t xml:space="preserve">, 0, </w:t>
+      </w:r>
+      <w:proofErr w:type="spellStart"/>
+      <w:r>
+        <w:t>arr_size</w:t>
+      </w:r>
+      <w:proofErr w:type="spellEnd"/>
+      <w:r>
+        <w:t xml:space="preserve"> - 1);</w:t>
+      </w:r>
+    </w:p>
+    <w:p>
+      <w:pPr>
+        <w:pStyle w:val="NoSpacing"/>
+      </w:pPr>
+    </w:p>
+    <w:p>
+      <w:pPr>
+        <w:pStyle w:val="NoSpacing"/>
+      </w:pPr>
+      <w:r>
+        <w:tab/>
+      </w:r>
+      <w:proofErr w:type="spellStart"/>
+      <w:r>
+        <w:t>cout</w:t>
+      </w:r>
+      <w:proofErr w:type="spellEnd"/>
+      <w:r>
+        <w:t xml:space="preserve"> &lt;&lt; "\</w:t>
+      </w:r>
+      <w:proofErr w:type="spellStart"/>
+      <w:r>
+        <w:t>nSorted</w:t>
+      </w:r>
+      <w:proofErr w:type="spellEnd"/>
+      <w:r>
+        <w:t xml:space="preserve"> array is \n";</w:t>
+      </w:r>
+    </w:p>
+    <w:p>
+      <w:pPr>
+        <w:pStyle w:val="NoSpacing"/>
+      </w:pPr>
+      <w:r>
+        <w:tab/>
+      </w:r>
+      <w:proofErr w:type="spellStart"/>
+      <w:proofErr w:type="gramStart"/>
+      <w:r>
+        <w:t>printArray</w:t>
+      </w:r>
+      <w:proofErr w:type="spellEnd"/>
+      <w:r>
+        <w:t>(</w:t>
+      </w:r>
+      <w:proofErr w:type="spellStart"/>
+      <w:proofErr w:type="gramEnd"/>
+      <w:r>
+        <w:t>arr</w:t>
+      </w:r>
+      <w:proofErr w:type="spellEnd"/>
+      <w:r>
+        <w:t xml:space="preserve">, </w:t>
+      </w:r>
+      <w:proofErr w:type="spellStart"/>
+      <w:r>
+        <w:t>arr_size</w:t>
+      </w:r>
+      <w:proofErr w:type="spellEnd"/>
+      <w:r>
+        <w:t>);</w:t>
       </w:r>
     </w:p>
     <w:p>

</xml_diff>